<commit_message>
Payday Filing * Payday Filing ED v2 (Including Tax Code Changes)- Test Report Template     * Removed test senario 43
</commit_message>
<xml_diff>
--- a/Service - Payday Filing/Employee Details/Payday Filing ED v2 (Including Tax Code Changes)- Test Report Template.docx
+++ b/Service - Payday Filing/Employee Details/Payday Filing ED v2 (Including Tax Code Changes)- Test Report Template.docx
@@ -98,8 +98,8 @@
                 <w:lang w:eastAsia="en-NZ"/>
               </w:rPr>
             </w:pPr>
-            <w:bookmarkStart w:id="1" w:name="_Hlk523829283"/>
-            <w:bookmarkStart w:id="2" w:name="_Hlk64981079"/>
+            <w:bookmarkStart w:id="1" w:name="_Hlk64981079"/>
+            <w:bookmarkStart w:id="2" w:name="_Hlk523829283"/>
             <w:r>
               <w:rPr>
                 <w:rFonts w:asciiTheme="minorHAnsi" w:eastAsia="Times New Roman" w:hAnsiTheme="minorHAnsi" w:cstheme="minorHAnsi"/>
@@ -203,7 +203,7 @@
           </w:p>
         </w:tc>
       </w:tr>
-      <w:bookmarkEnd w:id="2"/>
+      <w:bookmarkEnd w:id="1"/>
       <w:tr>
         <w:trPr>
           <w:trHeight w:val="334"/>
@@ -3492,29 +3492,7 @@
                 <w:sz w:val="16"/>
                 <w:szCs w:val="16"/>
               </w:rPr>
-              <w:t>“</w:t>
-            </w:r>
-            <w:r>
-              <w:rPr>
-                <w:rFonts w:asciiTheme="minorHAnsi" w:hAnsiTheme="minorHAnsi" w:cstheme="minorHAnsi"/>
-                <w:b/>
-                <w:bCs/>
-                <w:color w:val="000000"/>
-                <w:sz w:val="16"/>
-                <w:szCs w:val="16"/>
-              </w:rPr>
-              <w:t>XML Request Failed Validation</w:t>
-            </w:r>
-            <w:r>
-              <w:rPr>
-                <w:rFonts w:asciiTheme="minorHAnsi" w:hAnsiTheme="minorHAnsi" w:cstheme="minorHAnsi"/>
-                <w:b/>
-                <w:bCs/>
-                <w:color w:val="000000"/>
-                <w:sz w:val="16"/>
-                <w:szCs w:val="16"/>
-              </w:rPr>
-              <w:t>”</w:t>
+              <w:t>“XML Request Failed Validation”</w:t>
             </w:r>
             <w:r>
               <w:rPr>
@@ -3720,16 +3698,7 @@
                 <w:sz w:val="16"/>
                 <w:szCs w:val="16"/>
               </w:rPr>
-              <w:t xml:space="preserve"> </w:t>
-            </w:r>
-            <w:r>
-              <w:rPr>
-                <w:rFonts w:asciiTheme="minorHAnsi" w:hAnsiTheme="minorHAnsi" w:cstheme="minorHAnsi"/>
-                <w:color w:val="000000"/>
-                <w:sz w:val="16"/>
-                <w:szCs w:val="16"/>
-              </w:rPr>
-              <w:t xml:space="preserve">and receives an </w:t>
+              <w:t xml:space="preserve"> and receives an </w:t>
             </w:r>
             <w:r>
               <w:rPr>
@@ -3945,16 +3914,7 @@
                 <w:sz w:val="16"/>
                 <w:szCs w:val="16"/>
               </w:rPr>
-              <w:t xml:space="preserve"> </w:t>
-            </w:r>
-            <w:r>
-              <w:rPr>
-                <w:rFonts w:asciiTheme="minorHAnsi" w:hAnsiTheme="minorHAnsi" w:cstheme="minorHAnsi"/>
-                <w:color w:val="000000"/>
-                <w:sz w:val="16"/>
-                <w:szCs w:val="16"/>
-              </w:rPr>
-              <w:t xml:space="preserve">and receives an </w:t>
+              <w:t xml:space="preserve"> and receives an </w:t>
             </w:r>
             <w:r>
               <w:rPr>
@@ -4170,16 +4130,7 @@
                 <w:sz w:val="16"/>
                 <w:szCs w:val="16"/>
               </w:rPr>
-              <w:t xml:space="preserve"> </w:t>
-            </w:r>
-            <w:r>
-              <w:rPr>
-                <w:rFonts w:asciiTheme="minorHAnsi" w:hAnsiTheme="minorHAnsi" w:cstheme="minorHAnsi"/>
-                <w:color w:val="000000"/>
-                <w:sz w:val="16"/>
-                <w:szCs w:val="16"/>
-              </w:rPr>
-              <w:t xml:space="preserve">and receives an </w:t>
+              <w:t xml:space="preserve"> and receives an </w:t>
             </w:r>
             <w:r>
               <w:rPr>
@@ -5419,47 +5370,16 @@
                 <w:sz w:val="16"/>
                 <w:szCs w:val="16"/>
               </w:rPr>
-              <w:t>“</w:t>
-            </w:r>
-            <w:r>
-              <w:rPr>
-                <w:rFonts w:asciiTheme="minorHAnsi" w:hAnsiTheme="minorHAnsi" w:cstheme="minorHAnsi"/>
-                <w:b/>
-                <w:bCs/>
-                <w:color w:val="000000"/>
-                <w:sz w:val="16"/>
-                <w:szCs w:val="16"/>
-              </w:rPr>
-              <w:t>Opting In for KiwiSaver expects Bank Account Holder to be omitted</w:t>
-            </w:r>
-            <w:r>
-              <w:rPr>
-                <w:rFonts w:asciiTheme="minorHAnsi" w:hAnsiTheme="minorHAnsi" w:cstheme="minorHAnsi"/>
-                <w:b/>
-                <w:bCs/>
-                <w:color w:val="000000"/>
-                <w:sz w:val="16"/>
-                <w:szCs w:val="16"/>
-              </w:rPr>
-              <w:t>”</w:t>
-            </w:r>
-            <w:r>
-              <w:rPr>
-                <w:rFonts w:asciiTheme="minorHAnsi" w:hAnsiTheme="minorHAnsi" w:cstheme="minorHAnsi"/>
-                <w:color w:val="000000"/>
-                <w:sz w:val="16"/>
-                <w:szCs w:val="16"/>
-              </w:rPr>
-              <w:t xml:space="preserve"> </w:t>
-            </w:r>
-            <w:r>
-              <w:rPr>
-                <w:rFonts w:asciiTheme="minorHAnsi" w:hAnsiTheme="minorHAnsi" w:cstheme="minorHAnsi"/>
-                <w:color w:val="000000"/>
-                <w:sz w:val="16"/>
-                <w:szCs w:val="16"/>
-              </w:rPr>
-              <w:t>error message.</w:t>
+              <w:t>“Opting In for KiwiSaver expects Bank Account Holder to be omitted”</w:t>
+            </w:r>
+            <w:r>
+              <w:rPr>
+                <w:rFonts w:asciiTheme="minorHAnsi" w:hAnsiTheme="minorHAnsi" w:cstheme="minorHAnsi"/>
+                <w:color w:val="000000"/>
+                <w:sz w:val="16"/>
+                <w:szCs w:val="16"/>
+              </w:rPr>
+              <w:t xml:space="preserve"> error message.</w:t>
             </w:r>
           </w:p>
         </w:tc>
@@ -5925,27 +5845,7 @@
                 <w:sz w:val="16"/>
                 <w:szCs w:val="16"/>
               </w:rPr>
-              <w:t>“</w:t>
-            </w:r>
-            <w:r>
-              <w:rPr>
-                <w:rFonts w:asciiTheme="minorHAnsi" w:hAnsiTheme="minorHAnsi" w:cstheme="minorHAnsi"/>
-                <w:b/>
-                <w:bCs/>
-                <w:sz w:val="16"/>
-                <w:szCs w:val="16"/>
-              </w:rPr>
-              <w:t>Opting In for KiwiSaver expects the Opted Out Signature Date to be omitted</w:t>
-            </w:r>
-            <w:r>
-              <w:rPr>
-                <w:rFonts w:asciiTheme="minorHAnsi" w:hAnsiTheme="minorHAnsi" w:cstheme="minorHAnsi"/>
-                <w:b/>
-                <w:bCs/>
-                <w:sz w:val="16"/>
-                <w:szCs w:val="16"/>
-              </w:rPr>
-              <w:t>”</w:t>
+              <w:t>“Opting In for KiwiSaver expects the Opted Out Signature Date to be omitted”</w:t>
             </w:r>
             <w:r>
               <w:rPr>
@@ -6596,29 +6496,7 @@
                 <w:sz w:val="16"/>
                 <w:szCs w:val="16"/>
               </w:rPr>
-              <w:t>“</w:t>
-            </w:r>
-            <w:r>
-              <w:rPr>
-                <w:rFonts w:asciiTheme="minorHAnsi" w:hAnsiTheme="minorHAnsi" w:cstheme="minorHAnsi"/>
-                <w:b/>
-                <w:bCs/>
-                <w:color w:val="000000"/>
-                <w:sz w:val="16"/>
-                <w:szCs w:val="16"/>
-              </w:rPr>
-              <w:t>Unauthorised Delegation</w:t>
-            </w:r>
-            <w:r>
-              <w:rPr>
-                <w:rFonts w:asciiTheme="minorHAnsi" w:hAnsiTheme="minorHAnsi" w:cstheme="minorHAnsi"/>
-                <w:b/>
-                <w:bCs/>
-                <w:color w:val="000000"/>
-                <w:sz w:val="16"/>
-                <w:szCs w:val="16"/>
-              </w:rPr>
-              <w:t>”.</w:t>
+              <w:t>“Unauthorised Delegation”.</w:t>
             </w:r>
           </w:p>
         </w:tc>
@@ -7015,18 +6893,7 @@
                 <w:sz w:val="16"/>
                 <w:szCs w:val="16"/>
               </w:rPr>
-              <w:t>KiwiSaver Eligibility should be omitted when Opting Out</w:t>
-            </w:r>
-            <w:r>
-              <w:rPr>
-                <w:rFonts w:asciiTheme="minorHAnsi" w:hAnsiTheme="minorHAnsi" w:cstheme="minorHAnsi"/>
-                <w:b/>
-                <w:bCs/>
-                <w:color w:val="000000"/>
-                <w:sz w:val="16"/>
-                <w:szCs w:val="16"/>
-              </w:rPr>
-              <w:t>”</w:t>
+              <w:t>KiwiSaver Eligibility should be omitted when Opting Out”</w:t>
             </w:r>
             <w:r>
               <w:rPr>
@@ -7456,18 +7323,7 @@
                 <w:sz w:val="16"/>
                 <w:szCs w:val="16"/>
               </w:rPr>
-              <w:t>“</w:t>
-            </w:r>
-            <w:r>
-              <w:rPr>
-                <w:rFonts w:asciiTheme="minorHAnsi" w:hAnsiTheme="minorHAnsi" w:cstheme="minorHAnsi"/>
-                <w:b/>
-                <w:bCs/>
-                <w:color w:val="000000"/>
-                <w:sz w:val="16"/>
-                <w:szCs w:val="16"/>
-              </w:rPr>
-              <w:t>A Bank Account is required when a Bank Account Holder Name is provided</w:t>
+              <w:t>“A Bank Account is required when a Bank Account Holder Name is provided</w:t>
             </w:r>
             <w:r>
               <w:rPr>
@@ -7692,29 +7548,7 @@
                 <w:sz w:val="16"/>
                 <w:szCs w:val="16"/>
               </w:rPr>
-              <w:t>“</w:t>
-            </w:r>
-            <w:r>
-              <w:rPr>
-                <w:rFonts w:asciiTheme="minorHAnsi" w:hAnsiTheme="minorHAnsi" w:cstheme="minorHAnsi"/>
-                <w:b/>
-                <w:bCs/>
-                <w:color w:val="000000"/>
-                <w:sz w:val="16"/>
-                <w:szCs w:val="16"/>
-              </w:rPr>
-              <w:t>Opting Out for KiwiSaver Requires Employee Address Information</w:t>
-            </w:r>
-            <w:r>
-              <w:rPr>
-                <w:rFonts w:asciiTheme="minorHAnsi" w:hAnsiTheme="minorHAnsi" w:cstheme="minorHAnsi"/>
-                <w:b/>
-                <w:bCs/>
-                <w:color w:val="000000"/>
-                <w:sz w:val="16"/>
-                <w:szCs w:val="16"/>
-              </w:rPr>
-              <w:t>”</w:t>
+              <w:t>“Opting Out for KiwiSaver Requires Employee Address Information”</w:t>
             </w:r>
             <w:r>
               <w:rPr>
@@ -7931,29 +7765,7 @@
                 <w:sz w:val="16"/>
                 <w:szCs w:val="16"/>
               </w:rPr>
-              <w:t>“</w:t>
-            </w:r>
-            <w:r>
-              <w:rPr>
-                <w:rFonts w:asciiTheme="minorHAnsi" w:hAnsiTheme="minorHAnsi" w:cstheme="minorHAnsi"/>
-                <w:b/>
-                <w:bCs/>
-                <w:color w:val="000000"/>
-                <w:sz w:val="16"/>
-                <w:szCs w:val="16"/>
-              </w:rPr>
-              <w:t>Employee cannot Opt Out of KiwiSaver during their first 14 days of employment</w:t>
-            </w:r>
-            <w:r>
-              <w:rPr>
-                <w:rFonts w:asciiTheme="minorHAnsi" w:hAnsiTheme="minorHAnsi" w:cstheme="minorHAnsi"/>
-                <w:b/>
-                <w:bCs/>
-                <w:color w:val="000000"/>
-                <w:sz w:val="16"/>
-                <w:szCs w:val="16"/>
-              </w:rPr>
-              <w:t>”</w:t>
+              <w:t>“Employee cannot Opt Out of KiwiSaver during their first 14 days of employment”</w:t>
             </w:r>
             <w:r>
               <w:rPr>
@@ -9978,7 +9790,7 @@
                 <w:szCs w:val="16"/>
               </w:rPr>
               <w:lastRenderedPageBreak/>
-              <w:t>ES043</w:t>
+              <w:t>ES044</w:t>
             </w:r>
           </w:p>
         </w:tc>
@@ -10059,7 +9871,25 @@
                 <w:sz w:val="16"/>
                 <w:szCs w:val="16"/>
               </w:rPr>
-              <w:t xml:space="preserve">not able to submit an update form when a mandatory field "kiwiSaverStatus" is not filled in. </w:t>
+              <w:t xml:space="preserve">not </w:t>
+            </w:r>
+            <w:r>
+              <w:rPr>
+                <w:rFonts w:asciiTheme="minorHAnsi" w:hAnsiTheme="minorHAnsi" w:cstheme="minorHAnsi"/>
+                <w:color w:val="000000"/>
+                <w:sz w:val="16"/>
+                <w:szCs w:val="16"/>
+              </w:rPr>
+              <w:t>a</w:t>
+            </w:r>
+            <w:r>
+              <w:rPr>
+                <w:rFonts w:asciiTheme="minorHAnsi" w:hAnsiTheme="minorHAnsi" w:cstheme="minorHAnsi"/>
+                <w:color w:val="000000"/>
+                <w:sz w:val="16"/>
+                <w:szCs w:val="16"/>
+              </w:rPr>
+              <w:t xml:space="preserve">ble to submit an update form when a mandatory field "taxCodes" is not filled in. </w:t>
             </w:r>
             <w:r>
               <w:rPr>
@@ -10088,16 +9918,25 @@
                 <w:sz w:val="16"/>
                 <w:szCs w:val="16"/>
               </w:rPr>
-              <w:t xml:space="preserve">“XML Request Failed Validation” </w:t>
-            </w:r>
-            <w:r>
-              <w:rPr>
-                <w:rFonts w:asciiTheme="minorHAnsi" w:hAnsiTheme="minorHAnsi" w:cstheme="minorHAnsi"/>
-                <w:color w:val="000000"/>
-                <w:sz w:val="16"/>
-                <w:szCs w:val="16"/>
-              </w:rPr>
-              <w:t>error response is generated</w:t>
+              <w:t>“XML Request Failed Validation”</w:t>
+            </w:r>
+            <w:r>
+              <w:rPr>
+                <w:rFonts w:asciiTheme="minorHAnsi" w:hAnsiTheme="minorHAnsi" w:cstheme="minorHAnsi"/>
+                <w:color w:val="000000"/>
+                <w:sz w:val="16"/>
+                <w:szCs w:val="16"/>
+              </w:rPr>
+              <w:t xml:space="preserve"> error response is generated</w:t>
+            </w:r>
+            <w:r>
+              <w:rPr>
+                <w:rFonts w:asciiTheme="minorHAnsi" w:hAnsiTheme="minorHAnsi" w:cstheme="minorHAnsi"/>
+                <w:color w:val="000000"/>
+                <w:sz w:val="16"/>
+                <w:szCs w:val="16"/>
+              </w:rPr>
+              <w:t>.</w:t>
             </w:r>
           </w:p>
         </w:tc>
@@ -10221,7 +10060,7 @@
                 <w:sz w:val="16"/>
                 <w:szCs w:val="16"/>
               </w:rPr>
-              <w:t>ES044</w:t>
+              <w:t>ES045</w:t>
             </w:r>
           </w:p>
         </w:tc>
@@ -10253,7 +10092,7 @@
                 <w:sz w:val="16"/>
                 <w:szCs w:val="16"/>
               </w:rPr>
-              <w:t>Update</w:t>
+              <w:t>Terminate</w:t>
             </w:r>
           </w:p>
         </w:tc>
@@ -10284,7 +10123,7 @@
                 <w:sz w:val="16"/>
                 <w:szCs w:val="16"/>
               </w:rPr>
-              <w:t xml:space="preserve">Employer </w:t>
+              <w:t xml:space="preserve">The Employer </w:t>
             </w:r>
             <w:r>
               <w:rPr>
@@ -10302,43 +10141,43 @@
                 <w:sz w:val="16"/>
                 <w:szCs w:val="16"/>
               </w:rPr>
-              <w:t xml:space="preserve">not </w:t>
-            </w:r>
-            <w:r>
-              <w:rPr>
-                <w:rFonts w:asciiTheme="minorHAnsi" w:hAnsiTheme="minorHAnsi" w:cstheme="minorHAnsi"/>
-                <w:color w:val="000000"/>
-                <w:sz w:val="16"/>
-                <w:szCs w:val="16"/>
-              </w:rPr>
-              <w:t>a</w:t>
-            </w:r>
-            <w:r>
-              <w:rPr>
-                <w:rFonts w:asciiTheme="minorHAnsi" w:hAnsiTheme="minorHAnsi" w:cstheme="minorHAnsi"/>
-                <w:color w:val="000000"/>
-                <w:sz w:val="16"/>
-                <w:szCs w:val="16"/>
-              </w:rPr>
-              <w:t xml:space="preserve">ble to submit an update form when a mandatory field "taxCodes" is not filled in. </w:t>
-            </w:r>
-            <w:r>
-              <w:rPr>
-                <w:rFonts w:asciiTheme="minorHAnsi" w:hAnsiTheme="minorHAnsi" w:cstheme="minorHAnsi"/>
-                <w:color w:val="000000"/>
-                <w:sz w:val="16"/>
-                <w:szCs w:val="16"/>
-              </w:rPr>
-              <w:t>An</w:t>
-            </w:r>
-            <w:r>
-              <w:rPr>
-                <w:rFonts w:asciiTheme="minorHAnsi" w:hAnsiTheme="minorHAnsi" w:cstheme="minorHAnsi"/>
-                <w:color w:val="000000"/>
-                <w:sz w:val="16"/>
-                <w:szCs w:val="16"/>
-              </w:rPr>
-              <w:t xml:space="preserve"> </w:t>
+              <w:t>not able to submit a terminat</w:t>
+            </w:r>
+            <w:r>
+              <w:rPr>
+                <w:rFonts w:asciiTheme="minorHAnsi" w:hAnsiTheme="minorHAnsi" w:cstheme="minorHAnsi"/>
+                <w:color w:val="000000"/>
+                <w:sz w:val="16"/>
+                <w:szCs w:val="16"/>
+              </w:rPr>
+              <w:t>e</w:t>
+            </w:r>
+            <w:r>
+              <w:rPr>
+                <w:rFonts w:asciiTheme="minorHAnsi" w:hAnsiTheme="minorHAnsi" w:cstheme="minorHAnsi"/>
+                <w:color w:val="000000"/>
+                <w:sz w:val="16"/>
+                <w:szCs w:val="16"/>
+              </w:rPr>
+              <w:t xml:space="preserve"> request when using </w:t>
+            </w:r>
+            <w:r>
+              <w:rPr>
+                <w:rFonts w:asciiTheme="minorHAnsi" w:hAnsiTheme="minorHAnsi" w:cstheme="minorHAnsi"/>
+                <w:color w:val="000000"/>
+                <w:sz w:val="16"/>
+                <w:szCs w:val="16"/>
+              </w:rPr>
+              <w:t>an invalid Software Platform name.</w:t>
+            </w:r>
+            <w:r>
+              <w:rPr>
+                <w:rFonts w:asciiTheme="minorHAnsi" w:hAnsiTheme="minorHAnsi" w:cstheme="minorHAnsi"/>
+                <w:color w:val="000000"/>
+                <w:sz w:val="16"/>
+                <w:szCs w:val="16"/>
+              </w:rPr>
+              <w:t xml:space="preserve"> an </w:t>
             </w:r>
             <w:r>
               <w:rPr>
@@ -10349,25 +10188,38 @@
                 <w:sz w:val="16"/>
                 <w:szCs w:val="16"/>
               </w:rPr>
-              <w:t>“XML Request Failed Validation”</w:t>
-            </w:r>
-            <w:r>
-              <w:rPr>
-                <w:rFonts w:asciiTheme="minorHAnsi" w:hAnsiTheme="minorHAnsi" w:cstheme="minorHAnsi"/>
-                <w:color w:val="000000"/>
-                <w:sz w:val="16"/>
-                <w:szCs w:val="16"/>
-              </w:rPr>
-              <w:t xml:space="preserve"> error response is generated</w:t>
-            </w:r>
-            <w:r>
-              <w:rPr>
-                <w:rFonts w:asciiTheme="minorHAnsi" w:hAnsiTheme="minorHAnsi" w:cstheme="minorHAnsi"/>
-                <w:color w:val="000000"/>
-                <w:sz w:val="16"/>
-                <w:szCs w:val="16"/>
-              </w:rPr>
-              <w:t>.</w:t>
+              <w:t>“</w:t>
+            </w:r>
+            <w:r>
+              <w:rPr>
+                <w:rFonts w:asciiTheme="minorHAnsi" w:hAnsiTheme="minorHAnsi" w:cstheme="minorHAnsi"/>
+                <w:b/>
+                <w:bCs/>
+                <w:color w:val="000000"/>
+                <w:sz w:val="16"/>
+                <w:szCs w:val="16"/>
+              </w:rPr>
+              <w:t>Authentication</w:t>
+            </w:r>
+            <w:r>
+              <w:rPr>
+                <w:rFonts w:asciiTheme="minorHAnsi" w:hAnsiTheme="minorHAnsi" w:cstheme="minorHAnsi"/>
+                <w:b/>
+                <w:bCs/>
+                <w:color w:val="000000"/>
+                <w:sz w:val="16"/>
+                <w:szCs w:val="16"/>
+              </w:rPr>
+              <w:t xml:space="preserve"> Failure”</w:t>
+            </w:r>
+            <w:r>
+              <w:rPr>
+                <w:rFonts w:asciiTheme="minorHAnsi" w:hAnsiTheme="minorHAnsi" w:cstheme="minorHAnsi"/>
+                <w:color w:val="000000"/>
+                <w:sz w:val="16"/>
+                <w:szCs w:val="16"/>
+              </w:rPr>
+              <w:t xml:space="preserve"> error message is received.</w:t>
             </w:r>
           </w:p>
         </w:tc>
@@ -10491,7 +10343,7 @@
                 <w:sz w:val="16"/>
                 <w:szCs w:val="16"/>
               </w:rPr>
-              <w:t>ES045</w:t>
+              <w:t>ES046</w:t>
             </w:r>
           </w:p>
         </w:tc>
@@ -10572,7 +10424,7 @@
                 <w:sz w:val="16"/>
                 <w:szCs w:val="16"/>
               </w:rPr>
-              <w:t>not able to submit a terminat</w:t>
+              <w:t>able to submit a terminat</w:t>
             </w:r>
             <w:r>
               <w:rPr>
@@ -10590,67 +10442,16 @@
                 <w:sz w:val="16"/>
                 <w:szCs w:val="16"/>
               </w:rPr>
-              <w:t xml:space="preserve"> request when using </w:t>
-            </w:r>
-            <w:r>
-              <w:rPr>
-                <w:rFonts w:asciiTheme="minorHAnsi" w:hAnsiTheme="minorHAnsi" w:cstheme="minorHAnsi"/>
-                <w:color w:val="000000"/>
-                <w:sz w:val="16"/>
-                <w:szCs w:val="16"/>
-              </w:rPr>
-              <w:t>an invalid Software Platform name.</w:t>
-            </w:r>
-            <w:r>
-              <w:rPr>
-                <w:rFonts w:asciiTheme="minorHAnsi" w:hAnsiTheme="minorHAnsi" w:cstheme="minorHAnsi"/>
-                <w:color w:val="000000"/>
-                <w:sz w:val="16"/>
-                <w:szCs w:val="16"/>
-              </w:rPr>
-              <w:t xml:space="preserve"> an </w:t>
-            </w:r>
-            <w:r>
-              <w:rPr>
-                <w:rFonts w:asciiTheme="minorHAnsi" w:hAnsiTheme="minorHAnsi" w:cstheme="minorHAnsi"/>
-                <w:b/>
-                <w:bCs/>
-                <w:color w:val="000000"/>
-                <w:sz w:val="16"/>
-                <w:szCs w:val="16"/>
-              </w:rPr>
-              <w:t>“</w:t>
-            </w:r>
-            <w:r>
-              <w:rPr>
-                <w:rFonts w:asciiTheme="minorHAnsi" w:hAnsiTheme="minorHAnsi" w:cstheme="minorHAnsi"/>
-                <w:b/>
-                <w:bCs/>
-                <w:color w:val="000000"/>
-                <w:sz w:val="16"/>
-                <w:szCs w:val="16"/>
-              </w:rPr>
-              <w:t>Authentication</w:t>
-            </w:r>
-            <w:r>
-              <w:rPr>
-                <w:rFonts w:asciiTheme="minorHAnsi" w:hAnsiTheme="minorHAnsi" w:cstheme="minorHAnsi"/>
-                <w:b/>
-                <w:bCs/>
-                <w:color w:val="000000"/>
-                <w:sz w:val="16"/>
-                <w:szCs w:val="16"/>
-              </w:rPr>
-              <w:t xml:space="preserve"> Failure”</w:t>
-            </w:r>
-            <w:r>
-              <w:rPr>
-                <w:rFonts w:asciiTheme="minorHAnsi" w:hAnsiTheme="minorHAnsi" w:cstheme="minorHAnsi"/>
-                <w:color w:val="000000"/>
-                <w:sz w:val="16"/>
-                <w:szCs w:val="16"/>
-              </w:rPr>
-              <w:t xml:space="preserve"> error message is received.</w:t>
+              <w:t xml:space="preserve"> request when the date for a leaving employee is a past date</w:t>
+            </w:r>
+            <w:r>
+              <w:rPr>
+                <w:rFonts w:asciiTheme="minorHAnsi" w:hAnsiTheme="minorHAnsi" w:cstheme="minorHAnsi"/>
+                <w:color w:val="000000"/>
+                <w:sz w:val="16"/>
+                <w:szCs w:val="16"/>
+              </w:rPr>
+              <w:t>.</w:t>
             </w:r>
           </w:p>
         </w:tc>
@@ -10774,7 +10575,7 @@
                 <w:sz w:val="16"/>
                 <w:szCs w:val="16"/>
               </w:rPr>
-              <w:t>ES046</w:t>
+              <w:t>ES047</w:t>
             </w:r>
           </w:p>
         </w:tc>
@@ -10855,34 +10656,7 @@
                 <w:sz w:val="16"/>
                 <w:szCs w:val="16"/>
               </w:rPr>
-              <w:t>able to submit a terminat</w:t>
-            </w:r>
-            <w:r>
-              <w:rPr>
-                <w:rFonts w:asciiTheme="minorHAnsi" w:hAnsiTheme="minorHAnsi" w:cstheme="minorHAnsi"/>
-                <w:color w:val="000000"/>
-                <w:sz w:val="16"/>
-                <w:szCs w:val="16"/>
-              </w:rPr>
-              <w:t>e</w:t>
-            </w:r>
-            <w:r>
-              <w:rPr>
-                <w:rFonts w:asciiTheme="minorHAnsi" w:hAnsiTheme="minorHAnsi" w:cstheme="minorHAnsi"/>
-                <w:color w:val="000000"/>
-                <w:sz w:val="16"/>
-                <w:szCs w:val="16"/>
-              </w:rPr>
-              <w:t xml:space="preserve"> request when the date for a leaving employee is a past date</w:t>
-            </w:r>
-            <w:r>
-              <w:rPr>
-                <w:rFonts w:asciiTheme="minorHAnsi" w:hAnsiTheme="minorHAnsi" w:cstheme="minorHAnsi"/>
-                <w:color w:val="000000"/>
-                <w:sz w:val="16"/>
-                <w:szCs w:val="16"/>
-              </w:rPr>
-              <w:t>.</w:t>
+              <w:t>able to submit a termination request when the date for a leaving employee is today's date</w:t>
             </w:r>
           </w:p>
         </w:tc>
@@ -11006,7 +10780,7 @@
                 <w:sz w:val="16"/>
                 <w:szCs w:val="16"/>
               </w:rPr>
-              <w:t>ES047</w:t>
+              <w:t>ES048</w:t>
             </w:r>
           </w:p>
         </w:tc>
@@ -11087,7 +10861,7 @@
                 <w:sz w:val="16"/>
                 <w:szCs w:val="16"/>
               </w:rPr>
-              <w:t>able to submit a termination request when the date for a leaving employee is today's date</w:t>
+              <w:t>able to submit a termination request when the date for a leaving employee is a future date</w:t>
             </w:r>
           </w:p>
         </w:tc>
@@ -11211,7 +10985,7 @@
                 <w:sz w:val="16"/>
                 <w:szCs w:val="16"/>
               </w:rPr>
-              <w:t>ES048</w:t>
+              <w:t>ES049</w:t>
             </w:r>
           </w:p>
         </w:tc>
@@ -11292,7 +11066,79 @@
                 <w:sz w:val="16"/>
                 <w:szCs w:val="16"/>
               </w:rPr>
-              <w:t>able to submit a termination request when the date for a leaving employee is a future date</w:t>
+              <w:t>not able to submit a termination request when</w:t>
+            </w:r>
+            <w:r>
+              <w:rPr>
+                <w:rFonts w:asciiTheme="minorHAnsi" w:hAnsiTheme="minorHAnsi" w:cstheme="minorHAnsi"/>
+                <w:color w:val="000000"/>
+                <w:sz w:val="16"/>
+                <w:szCs w:val="16"/>
+              </w:rPr>
+              <w:t xml:space="preserve"> using</w:t>
+            </w:r>
+            <w:r>
+              <w:rPr>
+                <w:rFonts w:asciiTheme="minorHAnsi" w:hAnsiTheme="minorHAnsi" w:cstheme="minorHAnsi"/>
+                <w:color w:val="000000"/>
+                <w:sz w:val="16"/>
+                <w:szCs w:val="16"/>
+              </w:rPr>
+              <w:t xml:space="preserve"> an incorrect employee IRD number. </w:t>
+            </w:r>
+            <w:r>
+              <w:rPr>
+                <w:rFonts w:asciiTheme="minorHAnsi" w:hAnsiTheme="minorHAnsi" w:cstheme="minorHAnsi"/>
+                <w:color w:val="000000"/>
+                <w:sz w:val="16"/>
+                <w:szCs w:val="16"/>
+              </w:rPr>
+              <w:t>. An</w:t>
+            </w:r>
+            <w:r>
+              <w:rPr>
+                <w:rFonts w:asciiTheme="minorHAnsi" w:hAnsiTheme="minorHAnsi" w:cstheme="minorHAnsi"/>
+                <w:color w:val="000000"/>
+                <w:sz w:val="16"/>
+                <w:szCs w:val="16"/>
+              </w:rPr>
+              <w:t xml:space="preserve"> “</w:t>
+            </w:r>
+            <w:r>
+              <w:rPr>
+                <w:rFonts w:asciiTheme="minorHAnsi" w:hAnsiTheme="minorHAnsi" w:cstheme="minorHAnsi"/>
+                <w:color w:val="000000"/>
+                <w:sz w:val="16"/>
+                <w:szCs w:val="16"/>
+              </w:rPr>
+              <w:t>XML Request Failed Validation</w:t>
+            </w:r>
+            <w:r>
+              <w:rPr>
+                <w:rFonts w:asciiTheme="minorHAnsi" w:hAnsiTheme="minorHAnsi" w:cstheme="minorHAnsi"/>
+                <w:color w:val="000000"/>
+                <w:sz w:val="16"/>
+                <w:szCs w:val="16"/>
+              </w:rPr>
+              <w:t>”</w:t>
+            </w:r>
+            <w:r>
+              <w:rPr>
+                <w:rFonts w:asciiTheme="minorHAnsi" w:hAnsiTheme="minorHAnsi" w:cstheme="minorHAnsi"/>
+                <w:color w:val="000000"/>
+                <w:sz w:val="16"/>
+                <w:szCs w:val="16"/>
+              </w:rPr>
+              <w:t xml:space="preserve"> error response is generated</w:t>
+            </w:r>
+            <w:r>
+              <w:rPr>
+                <w:rFonts w:asciiTheme="minorHAnsi" w:hAnsiTheme="minorHAnsi" w:cstheme="minorHAnsi"/>
+                <w:color w:val="000000"/>
+                <w:sz w:val="16"/>
+                <w:szCs w:val="16"/>
+              </w:rPr>
+              <w:t>.</w:t>
             </w:r>
           </w:p>
         </w:tc>
@@ -11416,7 +11262,7 @@
                 <w:sz w:val="16"/>
                 <w:szCs w:val="16"/>
               </w:rPr>
-              <w:t>ES049</w:t>
+              <w:t>ES050</w:t>
             </w:r>
           </w:p>
         </w:tc>
@@ -11488,43 +11334,25 @@
                 <w:sz w:val="16"/>
                 <w:szCs w:val="16"/>
               </w:rPr>
-              <w:t xml:space="preserve">is </w:t>
-            </w:r>
-            <w:r>
-              <w:rPr>
-                <w:rFonts w:asciiTheme="minorHAnsi" w:hAnsiTheme="minorHAnsi" w:cstheme="minorHAnsi"/>
-                <w:color w:val="000000"/>
-                <w:sz w:val="16"/>
-                <w:szCs w:val="16"/>
-              </w:rPr>
-              <w:t>not able to submit a termination request when</w:t>
-            </w:r>
-            <w:r>
-              <w:rPr>
-                <w:rFonts w:asciiTheme="minorHAnsi" w:hAnsiTheme="minorHAnsi" w:cstheme="minorHAnsi"/>
-                <w:color w:val="000000"/>
-                <w:sz w:val="16"/>
-                <w:szCs w:val="16"/>
-              </w:rPr>
-              <w:t xml:space="preserve"> using</w:t>
-            </w:r>
-            <w:r>
-              <w:rPr>
-                <w:rFonts w:asciiTheme="minorHAnsi" w:hAnsiTheme="minorHAnsi" w:cstheme="minorHAnsi"/>
-                <w:color w:val="000000"/>
-                <w:sz w:val="16"/>
-                <w:szCs w:val="16"/>
-              </w:rPr>
-              <w:t xml:space="preserve"> an incorrect employee IRD number. </w:t>
-            </w:r>
-            <w:r>
-              <w:rPr>
-                <w:rFonts w:asciiTheme="minorHAnsi" w:hAnsiTheme="minorHAnsi" w:cstheme="minorHAnsi"/>
-                <w:color w:val="000000"/>
-                <w:sz w:val="16"/>
-                <w:szCs w:val="16"/>
-              </w:rPr>
-              <w:t>. An</w:t>
+              <w:t xml:space="preserve">is not </w:t>
+            </w:r>
+            <w:r>
+              <w:rPr>
+                <w:rFonts w:asciiTheme="minorHAnsi" w:hAnsiTheme="minorHAnsi" w:cstheme="minorHAnsi"/>
+                <w:color w:val="000000"/>
+                <w:sz w:val="16"/>
+                <w:szCs w:val="16"/>
+              </w:rPr>
+              <w:t xml:space="preserve">able to submit a termination request when the mandatory field "employeeIRD" has not been populated. </w:t>
+            </w:r>
+            <w:r>
+              <w:rPr>
+                <w:rFonts w:asciiTheme="minorHAnsi" w:hAnsiTheme="minorHAnsi" w:cstheme="minorHAnsi"/>
+                <w:color w:val="000000"/>
+                <w:sz w:val="16"/>
+                <w:szCs w:val="16"/>
+              </w:rPr>
+              <w:t xml:space="preserve"> An</w:t>
             </w:r>
             <w:r>
               <w:rPr>
@@ -11538,20 +11366,13 @@
             <w:r>
               <w:rPr>
                 <w:rFonts w:asciiTheme="minorHAnsi" w:hAnsiTheme="minorHAnsi" w:cstheme="minorHAnsi"/>
-                <w:color w:val="000000"/>
-                <w:sz w:val="16"/>
-                <w:szCs w:val="16"/>
-              </w:rPr>
-              <w:t>XML Request Failed Validation</w:t>
-            </w:r>
-            <w:r>
-              <w:rPr>
-                <w:rFonts w:asciiTheme="minorHAnsi" w:hAnsiTheme="minorHAnsi" w:cstheme="minorHAnsi"/>
-                <w:color w:val="000000"/>
-                <w:sz w:val="16"/>
-                <w:szCs w:val="16"/>
-              </w:rPr>
-              <w:t>”</w:t>
+                <w:b/>
+                <w:bCs/>
+                <w:color w:val="000000"/>
+                <w:sz w:val="16"/>
+                <w:szCs w:val="16"/>
+              </w:rPr>
+              <w:t>XML Request Failed Validation”</w:t>
             </w:r>
             <w:r>
               <w:rPr>
@@ -11561,15 +11382,6 @@
                 <w:szCs w:val="16"/>
               </w:rPr>
               <w:t xml:space="preserve"> error response is generated</w:t>
-            </w:r>
-            <w:r>
-              <w:rPr>
-                <w:rFonts w:asciiTheme="minorHAnsi" w:hAnsiTheme="minorHAnsi" w:cstheme="minorHAnsi"/>
-                <w:color w:val="000000"/>
-                <w:sz w:val="16"/>
-                <w:szCs w:val="16"/>
-              </w:rPr>
-              <w:t>.</w:t>
             </w:r>
           </w:p>
         </w:tc>
@@ -11693,7 +11505,7 @@
                 <w:sz w:val="16"/>
                 <w:szCs w:val="16"/>
               </w:rPr>
-              <w:t>ES050</w:t>
+              <w:t>ES051</w:t>
             </w:r>
           </w:p>
         </w:tc>
@@ -11774,25 +11586,34 @@
                 <w:sz w:val="16"/>
                 <w:szCs w:val="16"/>
               </w:rPr>
-              <w:t xml:space="preserve">able to submit a termination request when the mandatory field "employeeIRD" has not been populated. </w:t>
-            </w:r>
-            <w:r>
-              <w:rPr>
-                <w:rFonts w:asciiTheme="minorHAnsi" w:hAnsiTheme="minorHAnsi" w:cstheme="minorHAnsi"/>
-                <w:color w:val="000000"/>
-                <w:sz w:val="16"/>
-                <w:szCs w:val="16"/>
-              </w:rPr>
-              <w:t xml:space="preserve"> An</w:t>
-            </w:r>
-            <w:r>
-              <w:rPr>
-                <w:rFonts w:asciiTheme="minorHAnsi" w:hAnsiTheme="minorHAnsi" w:cstheme="minorHAnsi"/>
-                <w:color w:val="000000"/>
-                <w:sz w:val="16"/>
-                <w:szCs w:val="16"/>
-              </w:rPr>
-              <w:t xml:space="preserve"> “</w:t>
+              <w:t xml:space="preserve">able </w:t>
+            </w:r>
+            <w:r>
+              <w:rPr>
+                <w:rFonts w:asciiTheme="minorHAnsi" w:hAnsiTheme="minorHAnsi" w:cstheme="minorHAnsi"/>
+                <w:color w:val="000000"/>
+                <w:sz w:val="16"/>
+                <w:szCs w:val="16"/>
+              </w:rPr>
+              <w:t xml:space="preserve">to submit a termination request when the mandatory field "employmentFinishDate" has not been populated. </w:t>
+            </w:r>
+            <w:r>
+              <w:rPr>
+                <w:rFonts w:asciiTheme="minorHAnsi" w:hAnsiTheme="minorHAnsi" w:cstheme="minorHAnsi"/>
+                <w:color w:val="000000"/>
+                <w:sz w:val="16"/>
+                <w:szCs w:val="16"/>
+              </w:rPr>
+              <w:t>An</w:t>
+            </w:r>
+            <w:r>
+              <w:rPr>
+                <w:rFonts w:asciiTheme="minorHAnsi" w:hAnsiTheme="minorHAnsi" w:cstheme="minorHAnsi"/>
+                <w:color w:val="000000"/>
+                <w:sz w:val="16"/>
+                <w:szCs w:val="16"/>
+              </w:rPr>
+              <w:t xml:space="preserve"> </w:t>
             </w:r>
             <w:r>
               <w:rPr>
@@ -11803,7 +11624,7 @@
                 <w:sz w:val="16"/>
                 <w:szCs w:val="16"/>
               </w:rPr>
-              <w:t>XML Request Failed Validation”</w:t>
+              <w:t>“XML Request Failed Validation”</w:t>
             </w:r>
             <w:r>
               <w:rPr>
@@ -11813,6 +11634,15 @@
                 <w:szCs w:val="16"/>
               </w:rPr>
               <w:t xml:space="preserve"> error response is generated</w:t>
+            </w:r>
+            <w:r>
+              <w:rPr>
+                <w:rFonts w:asciiTheme="minorHAnsi" w:hAnsiTheme="minorHAnsi" w:cstheme="minorHAnsi"/>
+                <w:color w:val="000000"/>
+                <w:sz w:val="16"/>
+                <w:szCs w:val="16"/>
+              </w:rPr>
+              <w:t>.</w:t>
             </w:r>
           </w:p>
         </w:tc>
@@ -11936,7 +11766,7 @@
                 <w:sz w:val="16"/>
                 <w:szCs w:val="16"/>
               </w:rPr>
-              <w:t>ES051</w:t>
+              <w:t>ES052</w:t>
             </w:r>
           </w:p>
         </w:tc>
@@ -11968,7 +11798,7 @@
                 <w:sz w:val="16"/>
                 <w:szCs w:val="16"/>
               </w:rPr>
-              <w:t>Terminate</w:t>
+              <w:t>Retrieve</w:t>
             </w:r>
           </w:p>
         </w:tc>
@@ -11999,81 +11829,25 @@
                 <w:sz w:val="16"/>
                 <w:szCs w:val="16"/>
               </w:rPr>
-              <w:t xml:space="preserve">The Employer </w:t>
-            </w:r>
-            <w:r>
-              <w:rPr>
-                <w:rFonts w:asciiTheme="minorHAnsi" w:hAnsiTheme="minorHAnsi" w:cstheme="minorHAnsi"/>
-                <w:color w:val="000000"/>
-                <w:sz w:val="16"/>
-                <w:szCs w:val="16"/>
-              </w:rPr>
-              <w:t xml:space="preserve">is not </w:t>
-            </w:r>
-            <w:r>
-              <w:rPr>
-                <w:rFonts w:asciiTheme="minorHAnsi" w:hAnsiTheme="minorHAnsi" w:cstheme="minorHAnsi"/>
-                <w:color w:val="000000"/>
-                <w:sz w:val="16"/>
-                <w:szCs w:val="16"/>
-              </w:rPr>
-              <w:t xml:space="preserve">able </w:t>
-            </w:r>
-            <w:r>
-              <w:rPr>
-                <w:rFonts w:asciiTheme="minorHAnsi" w:hAnsiTheme="minorHAnsi" w:cstheme="minorHAnsi"/>
-                <w:color w:val="000000"/>
-                <w:sz w:val="16"/>
-                <w:szCs w:val="16"/>
-              </w:rPr>
-              <w:t xml:space="preserve">to submit a termination request when the mandatory field "employmentFinishDate" has not been populated. </w:t>
-            </w:r>
-            <w:r>
-              <w:rPr>
-                <w:rFonts w:asciiTheme="minorHAnsi" w:hAnsiTheme="minorHAnsi" w:cstheme="minorHAnsi"/>
-                <w:color w:val="000000"/>
-                <w:sz w:val="16"/>
-                <w:szCs w:val="16"/>
-              </w:rPr>
-              <w:t>An</w:t>
-            </w:r>
-            <w:r>
-              <w:rPr>
-                <w:rFonts w:asciiTheme="minorHAnsi" w:hAnsiTheme="minorHAnsi" w:cstheme="minorHAnsi"/>
-                <w:color w:val="000000"/>
-                <w:sz w:val="16"/>
-                <w:szCs w:val="16"/>
-              </w:rPr>
-              <w:t xml:space="preserve"> </w:t>
-            </w:r>
-            <w:r>
-              <w:rPr>
-                <w:rFonts w:asciiTheme="minorHAnsi" w:hAnsiTheme="minorHAnsi" w:cstheme="minorHAnsi"/>
-                <w:b/>
-                <w:bCs/>
-                <w:color w:val="000000"/>
-                <w:sz w:val="16"/>
-                <w:szCs w:val="16"/>
-              </w:rPr>
-              <w:t>“XML Request Failed Validation”</w:t>
-            </w:r>
-            <w:r>
-              <w:rPr>
-                <w:rFonts w:asciiTheme="minorHAnsi" w:hAnsiTheme="minorHAnsi" w:cstheme="minorHAnsi"/>
-                <w:color w:val="000000"/>
-                <w:sz w:val="16"/>
-                <w:szCs w:val="16"/>
-              </w:rPr>
-              <w:t xml:space="preserve"> error response is generated</w:t>
-            </w:r>
-            <w:r>
-              <w:rPr>
-                <w:rFonts w:asciiTheme="minorHAnsi" w:hAnsiTheme="minorHAnsi" w:cstheme="minorHAnsi"/>
-                <w:color w:val="000000"/>
-                <w:sz w:val="16"/>
-                <w:szCs w:val="16"/>
-              </w:rPr>
-              <w:t>.</w:t>
+              <w:t xml:space="preserve">The employer </w:t>
+            </w:r>
+            <w:r>
+              <w:rPr>
+                <w:rFonts w:asciiTheme="minorHAnsi" w:hAnsiTheme="minorHAnsi" w:cstheme="minorHAnsi"/>
+                <w:color w:val="000000"/>
+                <w:sz w:val="16"/>
+                <w:szCs w:val="16"/>
+              </w:rPr>
+              <w:t>is</w:t>
+            </w:r>
+            <w:r>
+              <w:rPr>
+                <w:rFonts w:asciiTheme="minorHAnsi" w:hAnsiTheme="minorHAnsi" w:cstheme="minorHAnsi"/>
+                <w:color w:val="000000"/>
+                <w:sz w:val="16"/>
+                <w:szCs w:val="16"/>
+              </w:rPr>
+              <w:t xml:space="preserve"> able to submit a request to retrieve a relationship for a specific employee</w:t>
             </w:r>
           </w:p>
         </w:tc>
@@ -12197,7 +11971,7 @@
                 <w:sz w:val="16"/>
                 <w:szCs w:val="16"/>
               </w:rPr>
-              <w:t>ES052</w:t>
+              <w:t>ES053</w:t>
             </w:r>
           </w:p>
         </w:tc>
@@ -12278,7 +12052,7 @@
                 <w:sz w:val="16"/>
                 <w:szCs w:val="16"/>
               </w:rPr>
-              <w:t xml:space="preserve"> able to submit a request to retrieve a relationship for a specific employee</w:t>
+              <w:t xml:space="preserve"> able to submit a request to retrieve a relationship without specifying a particular employee</w:t>
             </w:r>
           </w:p>
         </w:tc>
@@ -12402,7 +12176,7 @@
                 <w:sz w:val="16"/>
                 <w:szCs w:val="16"/>
               </w:rPr>
-              <w:t>ES053</w:t>
+              <w:t>ES054</w:t>
             </w:r>
           </w:p>
         </w:tc>
@@ -12474,211 +12248,6 @@
                 <w:sz w:val="16"/>
                 <w:szCs w:val="16"/>
               </w:rPr>
-              <w:t>is</w:t>
-            </w:r>
-            <w:r>
-              <w:rPr>
-                <w:rFonts w:asciiTheme="minorHAnsi" w:hAnsiTheme="minorHAnsi" w:cstheme="minorHAnsi"/>
-                <w:color w:val="000000"/>
-                <w:sz w:val="16"/>
-                <w:szCs w:val="16"/>
-              </w:rPr>
-              <w:t xml:space="preserve"> able to submit a request to retrieve a relationship without specifying a particular employee</w:t>
-            </w:r>
-          </w:p>
-        </w:tc>
-        <w:tc>
-          <w:tcPr>
-            <w:tcW w:w="534" w:type="pct"/>
-            <w:tcBorders>
-              <w:top w:val="single" w:sz="4" w:space="0" w:color="auto"/>
-              <w:left w:val="nil"/>
-              <w:bottom w:val="single" w:sz="4" w:space="0" w:color="auto"/>
-              <w:right w:val="single" w:sz="4" w:space="0" w:color="auto"/>
-            </w:tcBorders>
-          </w:tcPr>
-          <w:p>
-            <w:pPr>
-              <w:jc w:val="center"/>
-              <w:rPr>
-                <w:rFonts w:asciiTheme="minorHAnsi" w:hAnsiTheme="minorHAnsi" w:cstheme="minorHAnsi"/>
-                <w:color w:val="000000"/>
-                <w:sz w:val="16"/>
-                <w:szCs w:val="16"/>
-              </w:rPr>
-            </w:pPr>
-          </w:p>
-        </w:tc>
-        <w:tc>
-          <w:tcPr>
-            <w:tcW w:w="824" w:type="pct"/>
-            <w:tcBorders>
-              <w:top w:val="single" w:sz="4" w:space="0" w:color="auto"/>
-              <w:left w:val="nil"/>
-              <w:bottom w:val="single" w:sz="4" w:space="0" w:color="auto"/>
-              <w:right w:val="single" w:sz="4" w:space="0" w:color="auto"/>
-            </w:tcBorders>
-          </w:tcPr>
-          <w:p>
-            <w:pPr>
-              <w:jc w:val="center"/>
-              <w:rPr>
-                <w:rFonts w:asciiTheme="minorHAnsi" w:hAnsiTheme="minorHAnsi" w:cstheme="minorHAnsi"/>
-                <w:sz w:val="16"/>
-                <w:szCs w:val="16"/>
-              </w:rPr>
-            </w:pPr>
-          </w:p>
-        </w:tc>
-        <w:tc>
-          <w:tcPr>
-            <w:tcW w:w="434" w:type="pct"/>
-            <w:tcBorders>
-              <w:top w:val="single" w:sz="4" w:space="0" w:color="auto"/>
-              <w:left w:val="nil"/>
-              <w:bottom w:val="single" w:sz="4" w:space="0" w:color="auto"/>
-              <w:right w:val="single" w:sz="4" w:space="0" w:color="auto"/>
-            </w:tcBorders>
-          </w:tcPr>
-          <w:p>
-            <w:pPr>
-              <w:jc w:val="center"/>
-              <w:rPr>
-                <w:rFonts w:asciiTheme="minorHAnsi" w:hAnsiTheme="minorHAnsi" w:cstheme="minorHAnsi"/>
-                <w:sz w:val="16"/>
-                <w:szCs w:val="16"/>
-              </w:rPr>
-            </w:pPr>
-          </w:p>
-        </w:tc>
-        <w:tc>
-          <w:tcPr>
-            <w:tcW w:w="523" w:type="pct"/>
-            <w:tcBorders>
-              <w:top w:val="single" w:sz="4" w:space="0" w:color="auto"/>
-              <w:left w:val="nil"/>
-              <w:bottom w:val="single" w:sz="4" w:space="0" w:color="auto"/>
-              <w:right w:val="single" w:sz="4" w:space="0" w:color="auto"/>
-            </w:tcBorders>
-          </w:tcPr>
-          <w:p>
-            <w:pPr>
-              <w:jc w:val="center"/>
-              <w:rPr>
-                <w:rFonts w:asciiTheme="minorHAnsi" w:hAnsiTheme="minorHAnsi" w:cstheme="minorHAnsi"/>
-                <w:sz w:val="16"/>
-                <w:szCs w:val="16"/>
-              </w:rPr>
-            </w:pPr>
-          </w:p>
-        </w:tc>
-      </w:tr>
-      <w:tr>
-        <w:trPr>
-          <w:trHeight w:val="300"/>
-          <w:jc w:val="center"/>
-        </w:trPr>
-        <w:tc>
-          <w:tcPr>
-            <w:tcW w:w="386" w:type="pct"/>
-            <w:tcBorders>
-              <w:top w:val="single" w:sz="4" w:space="0" w:color="auto"/>
-              <w:left w:val="single" w:sz="4" w:space="0" w:color="auto"/>
-              <w:bottom w:val="single" w:sz="4" w:space="0" w:color="auto"/>
-              <w:right w:val="single" w:sz="4" w:space="0" w:color="auto"/>
-            </w:tcBorders>
-            <w:shd w:val="clear" w:color="auto" w:fill="auto"/>
-            <w:noWrap/>
-            <w:vAlign w:val="bottom"/>
-          </w:tcPr>
-          <w:p>
-            <w:pPr>
-              <w:rPr>
-                <w:rFonts w:asciiTheme="minorHAnsi" w:hAnsiTheme="minorHAnsi" w:cstheme="minorHAnsi"/>
-                <w:color w:val="000000"/>
-                <w:sz w:val="16"/>
-                <w:szCs w:val="16"/>
-              </w:rPr>
-            </w:pPr>
-            <w:r>
-              <w:rPr>
-                <w:rFonts w:asciiTheme="minorHAnsi" w:hAnsiTheme="minorHAnsi" w:cstheme="minorHAnsi"/>
-                <w:color w:val="000000"/>
-                <w:sz w:val="16"/>
-                <w:szCs w:val="16"/>
-              </w:rPr>
-              <w:t>ES054</w:t>
-            </w:r>
-          </w:p>
-        </w:tc>
-        <w:tc>
-          <w:tcPr>
-            <w:tcW w:w="365" w:type="pct"/>
-            <w:tcBorders>
-              <w:top w:val="single" w:sz="4" w:space="0" w:color="auto"/>
-              <w:left w:val="nil"/>
-              <w:bottom w:val="single" w:sz="4" w:space="0" w:color="auto"/>
-              <w:right w:val="single" w:sz="4" w:space="0" w:color="auto"/>
-            </w:tcBorders>
-            <w:shd w:val="clear" w:color="auto" w:fill="auto"/>
-            <w:vAlign w:val="bottom"/>
-          </w:tcPr>
-          <w:p>
-            <w:pPr>
-              <w:rPr>
-                <w:rFonts w:asciiTheme="minorHAnsi" w:hAnsiTheme="minorHAnsi" w:cstheme="minorHAnsi"/>
-                <w:color w:val="000000"/>
-                <w:sz w:val="16"/>
-                <w:szCs w:val="16"/>
-              </w:rPr>
-            </w:pPr>
-            <w:r>
-              <w:rPr>
-                <w:rFonts w:asciiTheme="minorHAnsi" w:hAnsiTheme="minorHAnsi" w:cstheme="minorHAnsi"/>
-                <w:color w:val="000000"/>
-                <w:sz w:val="16"/>
-                <w:szCs w:val="16"/>
-              </w:rPr>
-              <w:t>Retrieve</w:t>
-            </w:r>
-          </w:p>
-        </w:tc>
-        <w:tc>
-          <w:tcPr>
-            <w:tcW w:w="1934" w:type="pct"/>
-            <w:tcBorders>
-              <w:top w:val="single" w:sz="4" w:space="0" w:color="auto"/>
-              <w:left w:val="nil"/>
-              <w:bottom w:val="single" w:sz="4" w:space="0" w:color="auto"/>
-              <w:right w:val="single" w:sz="4" w:space="0" w:color="auto"/>
-            </w:tcBorders>
-            <w:vAlign w:val="bottom"/>
-          </w:tcPr>
-          <w:p>
-            <w:pPr>
-              <w:rPr>
-                <w:rFonts w:asciiTheme="minorHAnsi" w:hAnsiTheme="minorHAnsi" w:cstheme="minorHAnsi"/>
-                <w:color w:val="000000"/>
-                <w:sz w:val="16"/>
-                <w:szCs w:val="16"/>
-              </w:rPr>
-            </w:pPr>
-            <w:r>
-              <w:rPr>
-                <w:rFonts w:asciiTheme="minorHAnsi" w:hAnsiTheme="minorHAnsi" w:cstheme="minorHAnsi"/>
-                <w:color w:val="000000"/>
-                <w:sz w:val="16"/>
-                <w:szCs w:val="16"/>
-              </w:rPr>
-              <w:t xml:space="preserve">The employer </w:t>
-            </w:r>
-            <w:r>
-              <w:rPr>
-                <w:rFonts w:asciiTheme="minorHAnsi" w:hAnsiTheme="minorHAnsi" w:cstheme="minorHAnsi"/>
-                <w:color w:val="000000"/>
-                <w:sz w:val="16"/>
-                <w:szCs w:val="16"/>
-              </w:rPr>
               <w:t xml:space="preserve">is not </w:t>
             </w:r>
             <w:r>
@@ -12708,29 +12277,7 @@
                 <w:sz w:val="16"/>
                 <w:szCs w:val="16"/>
               </w:rPr>
-              <w:t>“</w:t>
-            </w:r>
-            <w:r>
-              <w:rPr>
-                <w:rFonts w:asciiTheme="minorHAnsi" w:hAnsiTheme="minorHAnsi" w:cstheme="minorHAnsi"/>
-                <w:b/>
-                <w:bCs/>
-                <w:color w:val="000000"/>
-                <w:sz w:val="16"/>
-                <w:szCs w:val="16"/>
-              </w:rPr>
-              <w:t>The specified account has no employees</w:t>
-            </w:r>
-            <w:r>
-              <w:rPr>
-                <w:rFonts w:asciiTheme="minorHAnsi" w:hAnsiTheme="minorHAnsi" w:cstheme="minorHAnsi"/>
-                <w:b/>
-                <w:bCs/>
-                <w:color w:val="000000"/>
-                <w:sz w:val="16"/>
-                <w:szCs w:val="16"/>
-              </w:rPr>
-              <w:t>”</w:t>
+              <w:t>“The specified account has no employees”</w:t>
             </w:r>
             <w:r>
               <w:rPr>
@@ -13552,7 +13099,6 @@
                 <w:sz w:val="16"/>
                 <w:szCs w:val="16"/>
               </w:rPr>
-              <w:lastRenderedPageBreak/>
               <w:t>ES05</w:t>
             </w:r>
             <w:r>
@@ -14137,6 +13683,7 @@
                 <w:sz w:val="16"/>
                 <w:szCs w:val="16"/>
               </w:rPr>
+              <w:lastRenderedPageBreak/>
               <w:t>ES0</w:t>
             </w:r>
             <w:r>
@@ -14494,7 +14041,7 @@
           </w:p>
         </w:tc>
       </w:tr>
-      <w:bookmarkEnd w:id="1"/>
+      <w:bookmarkEnd w:id="2"/>
     </w:tbl>
     <w:p/>
     <w:p>
@@ -16442,7 +15989,7 @@
               <v:stroke joinstyle="miter"/>
               <v:path gradientshapeok="t" o:connecttype="rect"/>
             </v:shapetype>
-            <v:shape id="MSIPCM24b3461f8f1c52a1524f1f6d" o:spid="_x0000_s1027" type="#_x0000_t202" alt="{&quot;HashCode&quot;:1938131240,&quot;Height&quot;:595.0,&quot;Width&quot;:841.0,&quot;Placement&quot;:&quot;Footer&quot;,&quot;Index&quot;:&quot;Primary&quot;,&quot;Section&quot;:1,&quot;Top&quot;:0.0,&quot;Left&quot;:0.0}" style="position:absolute;left:0;text-align:left;margin-left:17.85pt;margin-top:466.2pt;width:825.75pt;height:31.65pt;z-index:251659264;visibility:visible;mso-wrap-style:square;mso-width-percent:0;mso-wrap-distance-left:9pt;mso-wrap-distance-top:0;mso-wrap-distance-right:9pt;mso-wrap-distance-bottom:0;mso-position-horizontal:absolute;mso-position-horizontal-relative:page;mso-position-vertical:absolute;mso-position-vertical-relative:margin;mso-width-percent:0;mso-width-relative:margin;v-text-anchor:bottom" o:gfxdata="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" o:allowincell="f" filled="f" stroked="f" strokeweight=".5pt">
+            <v:shape id="MSIPCM24b3461f8f1c52a1524f1f6d" o:spid="_x0000_s1027" type="#_x0000_t202" alt="{&quot;HashCode&quot;:1938131240,&quot;Height&quot;:595.0,&quot;Width&quot;:841.0,&quot;Placement&quot;:&quot;Footer&quot;,&quot;Index&quot;:&quot;Primary&quot;,&quot;Section&quot;:1,&quot;Top&quot;:0.0,&quot;Left&quot;:0.0}" style="position:absolute;left:0;text-align:left;margin-left:17.85pt;margin-top:466.2pt;width:825.75pt;height:31.65pt;z-index:251659264;visibility:visible;mso-wrap-style:square;mso-width-percent:0;mso-wrap-distance-left:9pt;mso-wrap-distance-top:0;mso-wrap-distance-right:9pt;mso-wrap-distance-bottom:0;mso-position-horizontal:absolute;mso-position-horizontal-relative:page;mso-position-vertical:absolute;mso-position-vertical-relative:margin;mso-width-percent:0;mso-width-relative:margin;v-text-anchor:bottom" o:gfxdata="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" o:allowincell="f" filled="f" stroked="f" strokeweight=".5pt">
               <v:textbox inset="20pt,0,,0">
                 <w:txbxContent>
                   <w:p>
@@ -16628,8 +16175,7 @@
               <v:stroke joinstyle="miter"/>
               <v:path gradientshapeok="t" o:connecttype="rect"/>
             </v:shapetype>
-            <v:shape id="MSIPCM3fcf4f4c9e72535d4d0e1cf2" o:spid="_x0000_s1026" type="#_x0000_t202" alt="{&quot;HashCode&quot;:721165778,&quot;Height&quot;:595.0,&quot;Width&quot;:841.0,&quot;Placement&quot;:&quot;Header&quot;,&quot;Index&quot;:&quot;Primary&quot;,&quot;Section&quot;:1,&quot;Top&quot;:0.0,&quot;Left&quot;:0.0}" style="position:absolute;margin-left:0;margin-top:15pt;width:841.9pt;height:21.4pt;z-index:251660288;visibility:visible;mso-wrap-style:square;mso-wrap-distance-left:9pt;mso-wrap-distance-top:0;mso-wrap-distance-right:9pt;mso-wrap-distance-bottom:0;mso-position-horizontal:absolute;mso-position-horizontal-relative:page;mso-position-vertical:absolute;mso-position-vertical-relative:page;v-text-anchor:top" o:gfxdata="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" o:allowincell="f" filled="f" stroked="f" strokeweight=".5pt">
-              <v:fill o:detectmouseclick="t"/>
+            <v:shape id="MSIPCM3fcf4f4c9e72535d4d0e1cf2" o:spid="_x0000_s1026" type="#_x0000_t202" alt="{&quot;HashCode&quot;:721165778,&quot;Height&quot;:595.0,&quot;Width&quot;:841.0,&quot;Placement&quot;:&quot;Header&quot;,&quot;Index&quot;:&quot;Primary&quot;,&quot;Section&quot;:1,&quot;Top&quot;:0.0,&quot;Left&quot;:0.0}" style="position:absolute;margin-left:0;margin-top:15pt;width:841.9pt;height:21.4pt;z-index:251660288;visibility:visible;mso-wrap-style:square;mso-wrap-distance-left:9pt;mso-wrap-distance-top:0;mso-wrap-distance-right:9pt;mso-wrap-distance-bottom:0;mso-position-horizontal:absolute;mso-position-horizontal-relative:page;mso-position-vertical:absolute;mso-position-vertical-relative:page;v-text-anchor:top" o:gfxdata="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" o:allowincell="f" filled="f" stroked="f" strokeweight=".5pt">
               <v:textbox inset=",0,,0">
                 <w:txbxContent>
                   <w:p>
@@ -20482,6 +20028,7 @@
     <w:lsdException w:name="HTML Sample" w:semiHidden="1" w:unhideWhenUsed="1"/>
     <w:lsdException w:name="HTML Typewriter" w:semiHidden="1" w:unhideWhenUsed="1"/>
     <w:lsdException w:name="HTML Variable" w:semiHidden="1" w:unhideWhenUsed="1"/>
+    <w:lsdException w:name="Normal Table" w:semiHidden="1" w:unhideWhenUsed="1"/>
     <w:lsdException w:name="annotation subject" w:semiHidden="1" w:unhideWhenUsed="1"/>
     <w:lsdException w:name="No List" w:semiHidden="1" w:unhideWhenUsed="1"/>
     <w:lsdException w:name="Outline List 1" w:semiHidden="1" w:unhideWhenUsed="1"/>
@@ -20528,8 +20075,10 @@
     <w:lsdException w:name="Table Subtle 2" w:semiHidden="1" w:unhideWhenUsed="1"/>
     <w:lsdException w:name="Table Web 1" w:semiHidden="1" w:unhideWhenUsed="1"/>
     <w:lsdException w:name="Table Web 2" w:semiHidden="1" w:unhideWhenUsed="1"/>
+    <w:lsdException w:name="Table Web 3" w:semiHidden="1" w:unhideWhenUsed="1"/>
     <w:lsdException w:name="Balloon Text" w:semiHidden="1" w:unhideWhenUsed="1"/>
     <w:lsdException w:name="Table Grid" w:uiPriority="59"/>
+    <w:lsdException w:name="Table Theme" w:semiHidden="1" w:unhideWhenUsed="1"/>
     <w:lsdException w:name="Placeholder Text" w:semiHidden="1"/>
     <w:lsdException w:name="No Spacing" w:uiPriority="1" w:qFormat="1"/>
     <w:lsdException w:name="Light Shading" w:uiPriority="60"/>

</xml_diff>

<commit_message>
Employment Service * Updated Employment Service Template
</commit_message>
<xml_diff>
--- a/Service - Payday Filing/Employee Details/Payday Filing ED v2 (Including Tax Code Changes)- Test Report Template.docx
+++ b/Service - Payday Filing/Employee Details/Payday Filing ED v2 (Including Tax Code Changes)- Test Report Template.docx
@@ -7474,7 +7474,16 @@
                 <w:sz w:val="16"/>
                 <w:szCs w:val="16"/>
               </w:rPr>
-              <w:t>ES033</w:t>
+              <w:t>ES03</w:t>
+            </w:r>
+            <w:r>
+              <w:rPr>
+                <w:rFonts w:asciiTheme="minorHAnsi" w:hAnsiTheme="minorHAnsi" w:cstheme="minorHAnsi"/>
+                <w:color w:val="000000"/>
+                <w:sz w:val="16"/>
+                <w:szCs w:val="16"/>
+              </w:rPr>
+              <w:t>3</w:t>
             </w:r>
           </w:p>
         </w:tc>
@@ -7537,36 +7546,34 @@
                 <w:sz w:val="16"/>
                 <w:szCs w:val="16"/>
               </w:rPr>
-              <w:t xml:space="preserve">Employer should not be able to submit an update request for an employee 'Opting Out' with no address information supplied. </w:t>
-            </w:r>
-            <w:r>
-              <w:rPr>
-                <w:rFonts w:asciiTheme="minorHAnsi" w:hAnsiTheme="minorHAnsi" w:cstheme="minorHAnsi"/>
-                <w:b/>
-                <w:bCs/>
-                <w:color w:val="000000"/>
-                <w:sz w:val="16"/>
-                <w:szCs w:val="16"/>
-              </w:rPr>
-              <w:t>“Opting Out for KiwiSaver Requires Employee Address Information”</w:t>
-            </w:r>
-            <w:r>
-              <w:rPr>
-                <w:rFonts w:asciiTheme="minorHAnsi" w:hAnsiTheme="minorHAnsi" w:cstheme="minorHAnsi"/>
-                <w:color w:val="000000"/>
-                <w:sz w:val="16"/>
-                <w:szCs w:val="16"/>
-              </w:rPr>
-              <w:t xml:space="preserve"> </w:t>
-            </w:r>
-            <w:r>
-              <w:rPr>
-                <w:rFonts w:asciiTheme="minorHAnsi" w:hAnsiTheme="minorHAnsi" w:cstheme="minorHAnsi"/>
-                <w:color w:val="000000"/>
-                <w:sz w:val="16"/>
-                <w:szCs w:val="16"/>
-              </w:rPr>
-              <w:t>error response will be received.</w:t>
+              <w:t xml:space="preserve">Employer </w:t>
+            </w:r>
+            <w:r>
+              <w:rPr>
+                <w:rFonts w:asciiTheme="minorHAnsi" w:hAnsiTheme="minorHAnsi" w:cstheme="minorHAnsi"/>
+                <w:color w:val="000000"/>
+                <w:sz w:val="16"/>
+                <w:szCs w:val="16"/>
+              </w:rPr>
+              <w:t>is</w:t>
+            </w:r>
+            <w:r>
+              <w:rPr>
+                <w:rFonts w:asciiTheme="minorHAnsi" w:hAnsiTheme="minorHAnsi" w:cstheme="minorHAnsi"/>
+                <w:color w:val="000000"/>
+                <w:sz w:val="16"/>
+                <w:szCs w:val="16"/>
+              </w:rPr>
+              <w:t xml:space="preserve"> able to submit an update request with New Employee (NE) in the ‘employeeKiwiSaverEligibility’ field and gets a success response</w:t>
+            </w:r>
+            <w:r>
+              <w:rPr>
+                <w:rFonts w:asciiTheme="minorHAnsi" w:hAnsiTheme="minorHAnsi" w:cstheme="minorHAnsi"/>
+                <w:color w:val="000000"/>
+                <w:sz w:val="16"/>
+                <w:szCs w:val="16"/>
+              </w:rPr>
+              <w:t>.</w:t>
             </w:r>
           </w:p>
         </w:tc>
@@ -7681,17 +7688,25 @@
                 <w:color w:val="000000"/>
                 <w:sz w:val="16"/>
                 <w:szCs w:val="16"/>
-                <w:highlight w:val="yellow"/>
-              </w:rPr>
-            </w:pPr>
-            <w:r>
-              <w:rPr>
-                <w:rFonts w:asciiTheme="minorHAnsi" w:hAnsiTheme="minorHAnsi" w:cstheme="minorHAnsi"/>
-                <w:color w:val="000000"/>
-                <w:sz w:val="16"/>
-                <w:szCs w:val="16"/>
-              </w:rPr>
-              <w:t>ES034</w:t>
+              </w:rPr>
+            </w:pPr>
+            <w:r>
+              <w:rPr>
+                <w:rFonts w:asciiTheme="minorHAnsi" w:hAnsiTheme="minorHAnsi" w:cstheme="minorHAnsi"/>
+                <w:color w:val="000000"/>
+                <w:sz w:val="16"/>
+                <w:szCs w:val="16"/>
+              </w:rPr>
+              <w:t>ES03</w:t>
+            </w:r>
+            <w:r>
+              <w:rPr>
+                <w:rFonts w:asciiTheme="minorHAnsi" w:hAnsiTheme="minorHAnsi" w:cstheme="minorHAnsi"/>
+                <w:color w:val="000000"/>
+                <w:sz w:val="16"/>
+                <w:szCs w:val="16"/>
+              </w:rPr>
+              <w:t>4</w:t>
             </w:r>
           </w:p>
         </w:tc>
@@ -7754,36 +7769,25 @@
                 <w:sz w:val="16"/>
                 <w:szCs w:val="16"/>
               </w:rPr>
-              <w:t xml:space="preserve">Employer submits an employee ‘opt out’ update request within 12 days of their start date and an </w:t>
-            </w:r>
-            <w:r>
-              <w:rPr>
-                <w:rFonts w:asciiTheme="minorHAnsi" w:hAnsiTheme="minorHAnsi" w:cstheme="minorHAnsi"/>
-                <w:b/>
-                <w:bCs/>
-                <w:color w:val="000000"/>
-                <w:sz w:val="16"/>
-                <w:szCs w:val="16"/>
-              </w:rPr>
-              <w:t>“Employee cannot Opt Out of KiwiSaver during their first 14 days of employment”</w:t>
-            </w:r>
-            <w:r>
-              <w:rPr>
-                <w:rFonts w:asciiTheme="minorHAnsi" w:hAnsiTheme="minorHAnsi" w:cstheme="minorHAnsi"/>
-                <w:color w:val="000000"/>
-                <w:sz w:val="16"/>
-                <w:szCs w:val="16"/>
-              </w:rPr>
-              <w:t xml:space="preserve"> </w:t>
-            </w:r>
-            <w:r>
-              <w:rPr>
-                <w:rFonts w:asciiTheme="minorHAnsi" w:hAnsiTheme="minorHAnsi" w:cstheme="minorHAnsi"/>
-                <w:color w:val="000000"/>
-                <w:sz w:val="16"/>
-                <w:szCs w:val="16"/>
-              </w:rPr>
-              <w:t>error response is generated</w:t>
+              <w:t xml:space="preserve">Employer </w:t>
+            </w:r>
+            <w:r>
+              <w:rPr>
+                <w:rFonts w:asciiTheme="minorHAnsi" w:hAnsiTheme="minorHAnsi" w:cstheme="minorHAnsi"/>
+                <w:color w:val="000000"/>
+                <w:sz w:val="16"/>
+                <w:szCs w:val="16"/>
+              </w:rPr>
+              <w:t xml:space="preserve">is </w:t>
+            </w:r>
+            <w:r>
+              <w:rPr>
+                <w:rFonts w:asciiTheme="minorHAnsi" w:hAnsiTheme="minorHAnsi" w:cstheme="minorHAnsi"/>
+                <w:color w:val="000000"/>
+                <w:sz w:val="16"/>
+                <w:szCs w:val="16"/>
+              </w:rPr>
+              <w:t>able to submit an update request for an employee ‘opting out’ who is already ‘opted out’ and gets a success response</w:t>
             </w:r>
             <w:r>
               <w:rPr>
@@ -7916,7 +7920,16 @@
                 <w:sz w:val="16"/>
                 <w:szCs w:val="16"/>
               </w:rPr>
-              <w:t>ES035</w:t>
+              <w:t>ES03</w:t>
+            </w:r>
+            <w:r>
+              <w:rPr>
+                <w:rFonts w:asciiTheme="minorHAnsi" w:hAnsiTheme="minorHAnsi" w:cstheme="minorHAnsi"/>
+                <w:color w:val="000000"/>
+                <w:sz w:val="16"/>
+                <w:szCs w:val="16"/>
+              </w:rPr>
+              <w:t>5</w:t>
             </w:r>
           </w:p>
         </w:tc>
@@ -7988,16 +8001,16 @@
                 <w:sz w:val="16"/>
                 <w:szCs w:val="16"/>
               </w:rPr>
-              <w:t>is</w:t>
-            </w:r>
-            <w:r>
-              <w:rPr>
-                <w:rFonts w:asciiTheme="minorHAnsi" w:hAnsiTheme="minorHAnsi" w:cstheme="minorHAnsi"/>
-                <w:color w:val="000000"/>
-                <w:sz w:val="16"/>
-                <w:szCs w:val="16"/>
-              </w:rPr>
-              <w:t xml:space="preserve"> able to submit an update request with New Employee (NE) in the ‘employeeKiwiSaverEligibility’ field and gets a success response</w:t>
+              <w:t xml:space="preserve">is </w:t>
+            </w:r>
+            <w:r>
+              <w:rPr>
+                <w:rFonts w:asciiTheme="minorHAnsi" w:hAnsiTheme="minorHAnsi" w:cstheme="minorHAnsi"/>
+                <w:color w:val="000000"/>
+                <w:sz w:val="16"/>
+                <w:szCs w:val="16"/>
+              </w:rPr>
+              <w:t>able to submit an update request for an employee wishing to ‘opt in’ but already is opted in and gets a success response</w:t>
             </w:r>
             <w:r>
               <w:rPr>
@@ -8130,7 +8143,16 @@
                 <w:sz w:val="16"/>
                 <w:szCs w:val="16"/>
               </w:rPr>
-              <w:t>ES036</w:t>
+              <w:t>ES03</w:t>
+            </w:r>
+            <w:r>
+              <w:rPr>
+                <w:rFonts w:asciiTheme="minorHAnsi" w:hAnsiTheme="minorHAnsi" w:cstheme="minorHAnsi"/>
+                <w:color w:val="000000"/>
+                <w:sz w:val="16"/>
+                <w:szCs w:val="16"/>
+              </w:rPr>
+              <w:t>6</w:t>
             </w:r>
           </w:p>
         </w:tc>
@@ -8202,25 +8224,52 @@
                 <w:sz w:val="16"/>
                 <w:szCs w:val="16"/>
               </w:rPr>
-              <w:t xml:space="preserve">is </w:t>
-            </w:r>
-            <w:r>
-              <w:rPr>
-                <w:rFonts w:asciiTheme="minorHAnsi" w:hAnsiTheme="minorHAnsi" w:cstheme="minorHAnsi"/>
-                <w:color w:val="000000"/>
-                <w:sz w:val="16"/>
-                <w:szCs w:val="16"/>
-              </w:rPr>
-              <w:t>able to submit an update request for an employee ‘opting out’ who is already ‘opted out’ and gets a success response</w:t>
-            </w:r>
-            <w:r>
-              <w:rPr>
-                <w:rFonts w:asciiTheme="minorHAnsi" w:hAnsiTheme="minorHAnsi" w:cstheme="minorHAnsi"/>
-                <w:color w:val="000000"/>
-                <w:sz w:val="16"/>
-                <w:szCs w:val="16"/>
-              </w:rPr>
-              <w:t>.</w:t>
+              <w:t>is not</w:t>
+            </w:r>
+            <w:r>
+              <w:rPr>
+                <w:rFonts w:asciiTheme="minorHAnsi" w:hAnsiTheme="minorHAnsi" w:cstheme="minorHAnsi"/>
+                <w:color w:val="000000"/>
+                <w:sz w:val="16"/>
+                <w:szCs w:val="16"/>
+              </w:rPr>
+              <w:t xml:space="preserve"> able to submit an update request for an employee 'opting out' with a wrong employee's IRD number. An</w:t>
+            </w:r>
+            <w:r>
+              <w:rPr>
+                <w:rFonts w:asciiTheme="minorHAnsi" w:hAnsiTheme="minorHAnsi" w:cstheme="minorHAnsi"/>
+                <w:color w:val="000000"/>
+                <w:sz w:val="16"/>
+                <w:szCs w:val="16"/>
+              </w:rPr>
+              <w:t xml:space="preserve"> “</w:t>
+            </w:r>
+            <w:r>
+              <w:rPr>
+                <w:rFonts w:asciiTheme="minorHAnsi" w:hAnsiTheme="minorHAnsi" w:cstheme="minorHAnsi"/>
+                <w:color w:val="000000"/>
+                <w:sz w:val="16"/>
+                <w:szCs w:val="16"/>
+              </w:rPr>
+              <w:t>XML Request Failed Validation</w:t>
+            </w:r>
+            <w:r>
+              <w:rPr>
+                <w:rFonts w:asciiTheme="minorHAnsi" w:hAnsiTheme="minorHAnsi" w:cstheme="minorHAnsi"/>
+                <w:color w:val="000000"/>
+                <w:sz w:val="16"/>
+                <w:szCs w:val="16"/>
+              </w:rPr>
+              <w:t>”</w:t>
+            </w:r>
+            <w:r>
+              <w:rPr>
+                <w:rFonts w:asciiTheme="minorHAnsi" w:hAnsiTheme="minorHAnsi" w:cstheme="minorHAnsi"/>
+                <w:color w:val="000000"/>
+                <w:sz w:val="16"/>
+                <w:szCs w:val="16"/>
+              </w:rPr>
+              <w:t xml:space="preserve"> error response is generated</w:t>
             </w:r>
           </w:p>
         </w:tc>
@@ -8344,7 +8393,16 @@
                 <w:sz w:val="16"/>
                 <w:szCs w:val="16"/>
               </w:rPr>
-              <w:t>ES037</w:t>
+              <w:t>ES03</w:t>
+            </w:r>
+            <w:r>
+              <w:rPr>
+                <w:rFonts w:asciiTheme="minorHAnsi" w:hAnsiTheme="minorHAnsi" w:cstheme="minorHAnsi"/>
+                <w:color w:val="000000"/>
+                <w:sz w:val="16"/>
+                <w:szCs w:val="16"/>
+              </w:rPr>
+              <w:t>7</w:t>
             </w:r>
           </w:p>
         </w:tc>
@@ -8416,25 +8474,45 @@
                 <w:sz w:val="16"/>
                 <w:szCs w:val="16"/>
               </w:rPr>
-              <w:t xml:space="preserve">is </w:t>
-            </w:r>
-            <w:r>
-              <w:rPr>
-                <w:rFonts w:asciiTheme="minorHAnsi" w:hAnsiTheme="minorHAnsi" w:cstheme="minorHAnsi"/>
-                <w:color w:val="000000"/>
-                <w:sz w:val="16"/>
-                <w:szCs w:val="16"/>
-              </w:rPr>
-              <w:t>able to submit an update request for an employee wishing to ‘opt in’ but already is opted in and gets a success response</w:t>
-            </w:r>
-            <w:r>
-              <w:rPr>
-                <w:rFonts w:asciiTheme="minorHAnsi" w:hAnsiTheme="minorHAnsi" w:cstheme="minorHAnsi"/>
-                <w:color w:val="000000"/>
-                <w:sz w:val="16"/>
-                <w:szCs w:val="16"/>
-              </w:rPr>
-              <w:t>.</w:t>
+              <w:t>is</w:t>
+            </w:r>
+            <w:r>
+              <w:rPr>
+                <w:rFonts w:asciiTheme="minorHAnsi" w:hAnsiTheme="minorHAnsi" w:cstheme="minorHAnsi"/>
+                <w:color w:val="000000"/>
+                <w:sz w:val="16"/>
+                <w:szCs w:val="16"/>
+              </w:rPr>
+              <w:t xml:space="preserve"> not able to submit an update form when a mandatory field "employeeIRD" is not filled in. </w:t>
+            </w:r>
+            <w:r>
+              <w:rPr>
+                <w:rFonts w:asciiTheme="minorHAnsi" w:hAnsiTheme="minorHAnsi" w:cstheme="minorHAnsi"/>
+                <w:color w:val="000000"/>
+                <w:sz w:val="16"/>
+                <w:szCs w:val="16"/>
+              </w:rPr>
+              <w:t xml:space="preserve">An </w:t>
+            </w:r>
+            <w:r>
+              <w:rPr>
+                <w:rFonts w:asciiTheme="minorHAnsi" w:hAnsiTheme="minorHAnsi" w:cstheme="minorHAnsi"/>
+                <w:b/>
+                <w:bCs/>
+                <w:color w:val="000000"/>
+                <w:sz w:val="16"/>
+                <w:szCs w:val="16"/>
+              </w:rPr>
+              <w:t>“XML Request Failed Validation”</w:t>
+            </w:r>
+            <w:r>
+              <w:rPr>
+                <w:rFonts w:asciiTheme="minorHAnsi" w:hAnsiTheme="minorHAnsi" w:cstheme="minorHAnsi"/>
+                <w:color w:val="000000"/>
+                <w:sz w:val="16"/>
+                <w:szCs w:val="16"/>
+              </w:rPr>
+              <w:t xml:space="preserve"> error response is generated</w:t>
             </w:r>
           </w:p>
         </w:tc>
@@ -8558,7 +8636,16 @@
                 <w:sz w:val="16"/>
                 <w:szCs w:val="16"/>
               </w:rPr>
-              <w:t>ES038</w:t>
+              <w:t>ES0</w:t>
+            </w:r>
+            <w:r>
+              <w:rPr>
+                <w:rFonts w:asciiTheme="minorHAnsi" w:hAnsiTheme="minorHAnsi" w:cstheme="minorHAnsi"/>
+                <w:color w:val="000000"/>
+                <w:sz w:val="16"/>
+                <w:szCs w:val="16"/>
+              </w:rPr>
+              <w:t>38</w:t>
             </w:r>
           </w:p>
         </w:tc>
@@ -8630,16 +8717,25 @@
                 <w:sz w:val="16"/>
                 <w:szCs w:val="16"/>
               </w:rPr>
-              <w:t>is not</w:t>
-            </w:r>
-            <w:r>
-              <w:rPr>
-                <w:rFonts w:asciiTheme="minorHAnsi" w:hAnsiTheme="minorHAnsi" w:cstheme="minorHAnsi"/>
-                <w:color w:val="000000"/>
-                <w:sz w:val="16"/>
-                <w:szCs w:val="16"/>
-              </w:rPr>
-              <w:t xml:space="preserve"> able to submit an update request for an employee 'opting out' with a wrong employee's IRD number. An</w:t>
+              <w:t>is</w:t>
+            </w:r>
+            <w:r>
+              <w:rPr>
+                <w:rFonts w:asciiTheme="minorHAnsi" w:hAnsiTheme="minorHAnsi" w:cstheme="minorHAnsi"/>
+                <w:color w:val="000000"/>
+                <w:sz w:val="16"/>
+                <w:szCs w:val="16"/>
+              </w:rPr>
+              <w:t xml:space="preserve"> not able to submit an update form when a mandatory field "employeeTitle" is not filled in. </w:t>
+            </w:r>
+            <w:r>
+              <w:rPr>
+                <w:rFonts w:asciiTheme="minorHAnsi" w:hAnsiTheme="minorHAnsi" w:cstheme="minorHAnsi"/>
+                <w:color w:val="000000"/>
+                <w:sz w:val="16"/>
+                <w:szCs w:val="16"/>
+              </w:rPr>
+              <w:t>An</w:t>
             </w:r>
             <w:r>
               <w:rPr>
@@ -8653,20 +8749,13 @@
             <w:r>
               <w:rPr>
                 <w:rFonts w:asciiTheme="minorHAnsi" w:hAnsiTheme="minorHAnsi" w:cstheme="minorHAnsi"/>
-                <w:color w:val="000000"/>
-                <w:sz w:val="16"/>
-                <w:szCs w:val="16"/>
-              </w:rPr>
-              <w:t>XML Request Failed Validation</w:t>
-            </w:r>
-            <w:r>
-              <w:rPr>
-                <w:rFonts w:asciiTheme="minorHAnsi" w:hAnsiTheme="minorHAnsi" w:cstheme="minorHAnsi"/>
-                <w:color w:val="000000"/>
-                <w:sz w:val="16"/>
-                <w:szCs w:val="16"/>
-              </w:rPr>
-              <w:t>”</w:t>
+                <w:b/>
+                <w:bCs/>
+                <w:color w:val="000000"/>
+                <w:sz w:val="16"/>
+                <w:szCs w:val="16"/>
+              </w:rPr>
+              <w:t>XML Request Failed Validation”</w:t>
             </w:r>
             <w:r>
               <w:rPr>
@@ -8676,6 +8765,15 @@
                 <w:szCs w:val="16"/>
               </w:rPr>
               <w:t xml:space="preserve"> error response is generated</w:t>
+            </w:r>
+            <w:r>
+              <w:rPr>
+                <w:rFonts w:asciiTheme="minorHAnsi" w:hAnsiTheme="minorHAnsi" w:cstheme="minorHAnsi"/>
+                <w:color w:val="000000"/>
+                <w:sz w:val="16"/>
+                <w:szCs w:val="16"/>
+              </w:rPr>
+              <w:t>.</w:t>
             </w:r>
           </w:p>
         </w:tc>
@@ -8799,7 +8897,16 @@
                 <w:sz w:val="16"/>
                 <w:szCs w:val="16"/>
               </w:rPr>
-              <w:t>ES039</w:t>
+              <w:t>ES0</w:t>
+            </w:r>
+            <w:r>
+              <w:rPr>
+                <w:rFonts w:asciiTheme="minorHAnsi" w:hAnsiTheme="minorHAnsi" w:cstheme="minorHAnsi"/>
+                <w:color w:val="000000"/>
+                <w:sz w:val="16"/>
+                <w:szCs w:val="16"/>
+              </w:rPr>
+              <w:t>39</w:t>
             </w:r>
           </w:p>
         </w:tc>
@@ -8871,25 +8978,34 @@
                 <w:sz w:val="16"/>
                 <w:szCs w:val="16"/>
               </w:rPr>
-              <w:t>is</w:t>
-            </w:r>
-            <w:r>
-              <w:rPr>
-                <w:rFonts w:asciiTheme="minorHAnsi" w:hAnsiTheme="minorHAnsi" w:cstheme="minorHAnsi"/>
-                <w:color w:val="000000"/>
-                <w:sz w:val="16"/>
-                <w:szCs w:val="16"/>
-              </w:rPr>
-              <w:t xml:space="preserve"> not able to submit an update form when a mandatory field "employeeIRD" is not filled in. </w:t>
-            </w:r>
-            <w:r>
-              <w:rPr>
-                <w:rFonts w:asciiTheme="minorHAnsi" w:hAnsiTheme="minorHAnsi" w:cstheme="minorHAnsi"/>
-                <w:color w:val="000000"/>
-                <w:sz w:val="16"/>
-                <w:szCs w:val="16"/>
-              </w:rPr>
-              <w:t xml:space="preserve">An </w:t>
+              <w:t xml:space="preserve">is </w:t>
+            </w:r>
+            <w:r>
+              <w:rPr>
+                <w:rFonts w:asciiTheme="minorHAnsi" w:hAnsiTheme="minorHAnsi" w:cstheme="minorHAnsi"/>
+                <w:color w:val="000000"/>
+                <w:sz w:val="16"/>
+                <w:szCs w:val="16"/>
+              </w:rPr>
+              <w:t xml:space="preserve">not able to submit an update form when a mandatory field "employeeFirstName" is not filled in. </w:t>
+            </w:r>
+            <w:r>
+              <w:rPr>
+                <w:rFonts w:asciiTheme="minorHAnsi" w:hAnsiTheme="minorHAnsi" w:cstheme="minorHAnsi"/>
+                <w:color w:val="000000"/>
+                <w:sz w:val="16"/>
+                <w:szCs w:val="16"/>
+              </w:rPr>
+              <w:t>An</w:t>
+            </w:r>
+            <w:r>
+              <w:rPr>
+                <w:rFonts w:asciiTheme="minorHAnsi" w:hAnsiTheme="minorHAnsi" w:cstheme="minorHAnsi"/>
+                <w:color w:val="000000"/>
+                <w:sz w:val="16"/>
+                <w:szCs w:val="16"/>
+              </w:rPr>
+              <w:t xml:space="preserve"> </w:t>
             </w:r>
             <w:r>
               <w:rPr>
@@ -8910,6 +9026,15 @@
                 <w:szCs w:val="16"/>
               </w:rPr>
               <w:t xml:space="preserve"> error response is generated</w:t>
+            </w:r>
+            <w:r>
+              <w:rPr>
+                <w:rFonts w:asciiTheme="minorHAnsi" w:hAnsiTheme="minorHAnsi" w:cstheme="minorHAnsi"/>
+                <w:color w:val="000000"/>
+                <w:sz w:val="16"/>
+                <w:szCs w:val="16"/>
+              </w:rPr>
+              <w:t>.</w:t>
             </w:r>
           </w:p>
         </w:tc>
@@ -9033,7 +9158,16 @@
                 <w:sz w:val="16"/>
                 <w:szCs w:val="16"/>
               </w:rPr>
-              <w:t>ES040</w:t>
+              <w:t>ES04</w:t>
+            </w:r>
+            <w:r>
+              <w:rPr>
+                <w:rFonts w:asciiTheme="minorHAnsi" w:hAnsiTheme="minorHAnsi" w:cstheme="minorHAnsi"/>
+                <w:color w:val="000000"/>
+                <w:sz w:val="16"/>
+                <w:szCs w:val="16"/>
+              </w:rPr>
+              <w:t>0</w:t>
             </w:r>
           </w:p>
         </w:tc>
@@ -9114,7 +9248,7 @@
                 <w:sz w:val="16"/>
                 <w:szCs w:val="16"/>
               </w:rPr>
-              <w:t xml:space="preserve"> not able to submit an update form when a mandatory field "employeeTitle" is not filled in. </w:t>
+              <w:t xml:space="preserve"> not able to submit an update form when a mandatory field "employeeLastName" is not filled in. </w:t>
             </w:r>
             <w:r>
               <w:rPr>
@@ -9132,7 +9266,7 @@
                 <w:sz w:val="16"/>
                 <w:szCs w:val="16"/>
               </w:rPr>
-              <w:t xml:space="preserve"> “</w:t>
+              <w:t xml:space="preserve"> </w:t>
             </w:r>
             <w:r>
               <w:rPr>
@@ -9143,7 +9277,7 @@
                 <w:sz w:val="16"/>
                 <w:szCs w:val="16"/>
               </w:rPr>
-              <w:t>XML Request Failed Validation”</w:t>
+              <w:t>“XML Request Failed Validation”</w:t>
             </w:r>
             <w:r>
               <w:rPr>
@@ -9285,7 +9419,16 @@
                 <w:sz w:val="16"/>
                 <w:szCs w:val="16"/>
               </w:rPr>
-              <w:t>ES041</w:t>
+              <w:t>ES04</w:t>
+            </w:r>
+            <w:r>
+              <w:rPr>
+                <w:rFonts w:asciiTheme="minorHAnsi" w:hAnsiTheme="minorHAnsi" w:cstheme="minorHAnsi"/>
+                <w:color w:val="000000"/>
+                <w:sz w:val="16"/>
+                <w:szCs w:val="16"/>
+              </w:rPr>
+              <w:t>1</w:t>
             </w:r>
           </w:p>
         </w:tc>
@@ -9366,7 +9509,25 @@
                 <w:sz w:val="16"/>
                 <w:szCs w:val="16"/>
               </w:rPr>
-              <w:t xml:space="preserve">not able to submit an update form when a mandatory field "employeeFirstName" is not filled in. </w:t>
+              <w:t xml:space="preserve">not </w:t>
+            </w:r>
+            <w:r>
+              <w:rPr>
+                <w:rFonts w:asciiTheme="minorHAnsi" w:hAnsiTheme="minorHAnsi" w:cstheme="minorHAnsi"/>
+                <w:color w:val="000000"/>
+                <w:sz w:val="16"/>
+                <w:szCs w:val="16"/>
+              </w:rPr>
+              <w:t>a</w:t>
+            </w:r>
+            <w:r>
+              <w:rPr>
+                <w:rFonts w:asciiTheme="minorHAnsi" w:hAnsiTheme="minorHAnsi" w:cstheme="minorHAnsi"/>
+                <w:color w:val="000000"/>
+                <w:sz w:val="16"/>
+                <w:szCs w:val="16"/>
+              </w:rPr>
+              <w:t xml:space="preserve">ble to submit an update form when a mandatory field "taxCodes" is not filled in. </w:t>
             </w:r>
             <w:r>
               <w:rPr>
@@ -9537,7 +9698,16 @@
                 <w:sz w:val="16"/>
                 <w:szCs w:val="16"/>
               </w:rPr>
-              <w:t>ES042</w:t>
+              <w:t>ES04</w:t>
+            </w:r>
+            <w:r>
+              <w:rPr>
+                <w:rFonts w:asciiTheme="minorHAnsi" w:hAnsiTheme="minorHAnsi" w:cstheme="minorHAnsi"/>
+                <w:color w:val="000000"/>
+                <w:sz w:val="16"/>
+                <w:szCs w:val="16"/>
+              </w:rPr>
+              <w:t>2</w:t>
             </w:r>
           </w:p>
         </w:tc>
@@ -9569,7 +9739,7 @@
                 <w:sz w:val="16"/>
                 <w:szCs w:val="16"/>
               </w:rPr>
-              <w:t>Update</w:t>
+              <w:t>Terminate</w:t>
             </w:r>
           </w:p>
         </w:tc>
@@ -9600,43 +9770,61 @@
                 <w:sz w:val="16"/>
                 <w:szCs w:val="16"/>
               </w:rPr>
-              <w:t xml:space="preserve">Employer </w:t>
-            </w:r>
-            <w:r>
-              <w:rPr>
-                <w:rFonts w:asciiTheme="minorHAnsi" w:hAnsiTheme="minorHAnsi" w:cstheme="minorHAnsi"/>
-                <w:color w:val="000000"/>
-                <w:sz w:val="16"/>
-                <w:szCs w:val="16"/>
-              </w:rPr>
-              <w:t>is</w:t>
-            </w:r>
-            <w:r>
-              <w:rPr>
-                <w:rFonts w:asciiTheme="minorHAnsi" w:hAnsiTheme="minorHAnsi" w:cstheme="minorHAnsi"/>
-                <w:color w:val="000000"/>
-                <w:sz w:val="16"/>
-                <w:szCs w:val="16"/>
-              </w:rPr>
-              <w:t xml:space="preserve"> not able to submit an update form when a mandatory field "employeeLastName" is not filled in. </w:t>
-            </w:r>
-            <w:r>
-              <w:rPr>
-                <w:rFonts w:asciiTheme="minorHAnsi" w:hAnsiTheme="minorHAnsi" w:cstheme="minorHAnsi"/>
-                <w:color w:val="000000"/>
-                <w:sz w:val="16"/>
-                <w:szCs w:val="16"/>
-              </w:rPr>
-              <w:t>An</w:t>
-            </w:r>
-            <w:r>
-              <w:rPr>
-                <w:rFonts w:asciiTheme="minorHAnsi" w:hAnsiTheme="minorHAnsi" w:cstheme="minorHAnsi"/>
-                <w:color w:val="000000"/>
-                <w:sz w:val="16"/>
-                <w:szCs w:val="16"/>
-              </w:rPr>
-              <w:t xml:space="preserve"> </w:t>
+              <w:t xml:space="preserve">The Employer </w:t>
+            </w:r>
+            <w:r>
+              <w:rPr>
+                <w:rFonts w:asciiTheme="minorHAnsi" w:hAnsiTheme="minorHAnsi" w:cstheme="minorHAnsi"/>
+                <w:color w:val="000000"/>
+                <w:sz w:val="16"/>
+                <w:szCs w:val="16"/>
+              </w:rPr>
+              <w:t xml:space="preserve">is </w:t>
+            </w:r>
+            <w:r>
+              <w:rPr>
+                <w:rFonts w:asciiTheme="minorHAnsi" w:hAnsiTheme="minorHAnsi" w:cstheme="minorHAnsi"/>
+                <w:color w:val="000000"/>
+                <w:sz w:val="16"/>
+                <w:szCs w:val="16"/>
+              </w:rPr>
+              <w:t>not able to submit a terminat</w:t>
+            </w:r>
+            <w:r>
+              <w:rPr>
+                <w:rFonts w:asciiTheme="minorHAnsi" w:hAnsiTheme="minorHAnsi" w:cstheme="minorHAnsi"/>
+                <w:color w:val="000000"/>
+                <w:sz w:val="16"/>
+                <w:szCs w:val="16"/>
+              </w:rPr>
+              <w:t>e</w:t>
+            </w:r>
+            <w:r>
+              <w:rPr>
+                <w:rFonts w:asciiTheme="minorHAnsi" w:hAnsiTheme="minorHAnsi" w:cstheme="minorHAnsi"/>
+                <w:color w:val="000000"/>
+                <w:sz w:val="16"/>
+                <w:szCs w:val="16"/>
+              </w:rPr>
+              <w:t xml:space="preserve"> request when using </w:t>
+            </w:r>
+            <w:r>
+              <w:rPr>
+                <w:rFonts w:asciiTheme="minorHAnsi" w:hAnsiTheme="minorHAnsi" w:cstheme="minorHAnsi"/>
+                <w:color w:val="000000"/>
+                <w:sz w:val="16"/>
+                <w:szCs w:val="16"/>
+              </w:rPr>
+              <w:t>an invalid Software Platform name.</w:t>
+            </w:r>
+            <w:r>
+              <w:rPr>
+                <w:rFonts w:asciiTheme="minorHAnsi" w:hAnsiTheme="minorHAnsi" w:cstheme="minorHAnsi"/>
+                <w:color w:val="000000"/>
+                <w:sz w:val="16"/>
+                <w:szCs w:val="16"/>
+              </w:rPr>
+              <w:t xml:space="preserve"> an </w:t>
             </w:r>
             <w:r>
               <w:rPr>
@@ -9647,25 +9835,38 @@
                 <w:sz w:val="16"/>
                 <w:szCs w:val="16"/>
               </w:rPr>
-              <w:t>“XML Request Failed Validation”</w:t>
-            </w:r>
-            <w:r>
-              <w:rPr>
-                <w:rFonts w:asciiTheme="minorHAnsi" w:hAnsiTheme="minorHAnsi" w:cstheme="minorHAnsi"/>
-                <w:color w:val="000000"/>
-                <w:sz w:val="16"/>
-                <w:szCs w:val="16"/>
-              </w:rPr>
-              <w:t xml:space="preserve"> error response is generated</w:t>
-            </w:r>
-            <w:r>
-              <w:rPr>
-                <w:rFonts w:asciiTheme="minorHAnsi" w:hAnsiTheme="minorHAnsi" w:cstheme="minorHAnsi"/>
-                <w:color w:val="000000"/>
-                <w:sz w:val="16"/>
-                <w:szCs w:val="16"/>
-              </w:rPr>
-              <w:t>.</w:t>
+              <w:t>“</w:t>
+            </w:r>
+            <w:r>
+              <w:rPr>
+                <w:rFonts w:asciiTheme="minorHAnsi" w:hAnsiTheme="minorHAnsi" w:cstheme="minorHAnsi"/>
+                <w:b/>
+                <w:bCs/>
+                <w:color w:val="000000"/>
+                <w:sz w:val="16"/>
+                <w:szCs w:val="16"/>
+              </w:rPr>
+              <w:t>Authentication</w:t>
+            </w:r>
+            <w:r>
+              <w:rPr>
+                <w:rFonts w:asciiTheme="minorHAnsi" w:hAnsiTheme="minorHAnsi" w:cstheme="minorHAnsi"/>
+                <w:b/>
+                <w:bCs/>
+                <w:color w:val="000000"/>
+                <w:sz w:val="16"/>
+                <w:szCs w:val="16"/>
+              </w:rPr>
+              <w:t xml:space="preserve"> Failure”</w:t>
+            </w:r>
+            <w:r>
+              <w:rPr>
+                <w:rFonts w:asciiTheme="minorHAnsi" w:hAnsiTheme="minorHAnsi" w:cstheme="minorHAnsi"/>
+                <w:color w:val="000000"/>
+                <w:sz w:val="16"/>
+                <w:szCs w:val="16"/>
+              </w:rPr>
+              <w:t xml:space="preserve"> error message is received.</w:t>
             </w:r>
           </w:p>
         </w:tc>
@@ -9790,7 +9991,16 @@
                 <w:szCs w:val="16"/>
               </w:rPr>
               <w:lastRenderedPageBreak/>
-              <w:t>ES044</w:t>
+              <w:t>ES04</w:t>
+            </w:r>
+            <w:r>
+              <w:rPr>
+                <w:rFonts w:asciiTheme="minorHAnsi" w:hAnsiTheme="minorHAnsi" w:cstheme="minorHAnsi"/>
+                <w:color w:val="000000"/>
+                <w:sz w:val="16"/>
+                <w:szCs w:val="16"/>
+              </w:rPr>
+              <w:t>3</w:t>
             </w:r>
           </w:p>
         </w:tc>
@@ -9822,7 +10032,7 @@
                 <w:sz w:val="16"/>
                 <w:szCs w:val="16"/>
               </w:rPr>
-              <w:t>Update</w:t>
+              <w:t>Terminate</w:t>
             </w:r>
           </w:p>
         </w:tc>
@@ -9853,7 +10063,7 @@
                 <w:sz w:val="16"/>
                 <w:szCs w:val="16"/>
               </w:rPr>
-              <w:t xml:space="preserve">Employer </w:t>
+              <w:t xml:space="preserve">The Employer </w:t>
             </w:r>
             <w:r>
               <w:rPr>
@@ -9871,63 +10081,25 @@
                 <w:sz w:val="16"/>
                 <w:szCs w:val="16"/>
               </w:rPr>
-              <w:t xml:space="preserve">not </w:t>
-            </w:r>
-            <w:r>
-              <w:rPr>
-                <w:rFonts w:asciiTheme="minorHAnsi" w:hAnsiTheme="minorHAnsi" w:cstheme="minorHAnsi"/>
-                <w:color w:val="000000"/>
-                <w:sz w:val="16"/>
-                <w:szCs w:val="16"/>
-              </w:rPr>
-              <w:t>a</w:t>
-            </w:r>
-            <w:r>
-              <w:rPr>
-                <w:rFonts w:asciiTheme="minorHAnsi" w:hAnsiTheme="minorHAnsi" w:cstheme="minorHAnsi"/>
-                <w:color w:val="000000"/>
-                <w:sz w:val="16"/>
-                <w:szCs w:val="16"/>
-              </w:rPr>
-              <w:t xml:space="preserve">ble to submit an update form when a mandatory field "taxCodes" is not filled in. </w:t>
-            </w:r>
-            <w:r>
-              <w:rPr>
-                <w:rFonts w:asciiTheme="minorHAnsi" w:hAnsiTheme="minorHAnsi" w:cstheme="minorHAnsi"/>
-                <w:color w:val="000000"/>
-                <w:sz w:val="16"/>
-                <w:szCs w:val="16"/>
-              </w:rPr>
-              <w:t>An</w:t>
-            </w:r>
-            <w:r>
-              <w:rPr>
-                <w:rFonts w:asciiTheme="minorHAnsi" w:hAnsiTheme="minorHAnsi" w:cstheme="minorHAnsi"/>
-                <w:color w:val="000000"/>
-                <w:sz w:val="16"/>
-                <w:szCs w:val="16"/>
-              </w:rPr>
-              <w:t xml:space="preserve"> </w:t>
-            </w:r>
-            <w:r>
-              <w:rPr>
-                <w:rFonts w:asciiTheme="minorHAnsi" w:hAnsiTheme="minorHAnsi" w:cstheme="minorHAnsi"/>
-                <w:b/>
-                <w:bCs/>
-                <w:color w:val="000000"/>
-                <w:sz w:val="16"/>
-                <w:szCs w:val="16"/>
-              </w:rPr>
-              <w:t>“XML Request Failed Validation”</w:t>
-            </w:r>
-            <w:r>
-              <w:rPr>
-                <w:rFonts w:asciiTheme="minorHAnsi" w:hAnsiTheme="minorHAnsi" w:cstheme="minorHAnsi"/>
-                <w:color w:val="000000"/>
-                <w:sz w:val="16"/>
-                <w:szCs w:val="16"/>
-              </w:rPr>
-              <w:t xml:space="preserve"> error response is generated</w:t>
+              <w:t>able to submit a terminat</w:t>
+            </w:r>
+            <w:r>
+              <w:rPr>
+                <w:rFonts w:asciiTheme="minorHAnsi" w:hAnsiTheme="minorHAnsi" w:cstheme="minorHAnsi"/>
+                <w:color w:val="000000"/>
+                <w:sz w:val="16"/>
+                <w:szCs w:val="16"/>
+              </w:rPr>
+              <w:t>e</w:t>
+            </w:r>
+            <w:r>
+              <w:rPr>
+                <w:rFonts w:asciiTheme="minorHAnsi" w:hAnsiTheme="minorHAnsi" w:cstheme="minorHAnsi"/>
+                <w:color w:val="000000"/>
+                <w:sz w:val="16"/>
+                <w:szCs w:val="16"/>
+              </w:rPr>
+              <w:t xml:space="preserve"> request when the date for a leaving employee is a past date</w:t>
             </w:r>
             <w:r>
               <w:rPr>
@@ -10060,7 +10232,16 @@
                 <w:sz w:val="16"/>
                 <w:szCs w:val="16"/>
               </w:rPr>
-              <w:t>ES045</w:t>
+              <w:t>ES04</w:t>
+            </w:r>
+            <w:r>
+              <w:rPr>
+                <w:rFonts w:asciiTheme="minorHAnsi" w:hAnsiTheme="minorHAnsi" w:cstheme="minorHAnsi"/>
+                <w:color w:val="000000"/>
+                <w:sz w:val="16"/>
+                <w:szCs w:val="16"/>
+              </w:rPr>
+              <w:t>4</w:t>
             </w:r>
           </w:p>
         </w:tc>
@@ -10141,85 +10322,7 @@
                 <w:sz w:val="16"/>
                 <w:szCs w:val="16"/>
               </w:rPr>
-              <w:t>not able to submit a terminat</w:t>
-            </w:r>
-            <w:r>
-              <w:rPr>
-                <w:rFonts w:asciiTheme="minorHAnsi" w:hAnsiTheme="minorHAnsi" w:cstheme="minorHAnsi"/>
-                <w:color w:val="000000"/>
-                <w:sz w:val="16"/>
-                <w:szCs w:val="16"/>
-              </w:rPr>
-              <w:t>e</w:t>
-            </w:r>
-            <w:r>
-              <w:rPr>
-                <w:rFonts w:asciiTheme="minorHAnsi" w:hAnsiTheme="minorHAnsi" w:cstheme="minorHAnsi"/>
-                <w:color w:val="000000"/>
-                <w:sz w:val="16"/>
-                <w:szCs w:val="16"/>
-              </w:rPr>
-              <w:t xml:space="preserve"> request when using </w:t>
-            </w:r>
-            <w:r>
-              <w:rPr>
-                <w:rFonts w:asciiTheme="minorHAnsi" w:hAnsiTheme="minorHAnsi" w:cstheme="minorHAnsi"/>
-                <w:color w:val="000000"/>
-                <w:sz w:val="16"/>
-                <w:szCs w:val="16"/>
-              </w:rPr>
-              <w:t>an invalid Software Platform name.</w:t>
-            </w:r>
-            <w:r>
-              <w:rPr>
-                <w:rFonts w:asciiTheme="minorHAnsi" w:hAnsiTheme="minorHAnsi" w:cstheme="minorHAnsi"/>
-                <w:color w:val="000000"/>
-                <w:sz w:val="16"/>
-                <w:szCs w:val="16"/>
-              </w:rPr>
-              <w:t xml:space="preserve"> an </w:t>
-            </w:r>
-            <w:r>
-              <w:rPr>
-                <w:rFonts w:asciiTheme="minorHAnsi" w:hAnsiTheme="minorHAnsi" w:cstheme="minorHAnsi"/>
-                <w:b/>
-                <w:bCs/>
-                <w:color w:val="000000"/>
-                <w:sz w:val="16"/>
-                <w:szCs w:val="16"/>
-              </w:rPr>
-              <w:t>“</w:t>
-            </w:r>
-            <w:r>
-              <w:rPr>
-                <w:rFonts w:asciiTheme="minorHAnsi" w:hAnsiTheme="minorHAnsi" w:cstheme="minorHAnsi"/>
-                <w:b/>
-                <w:bCs/>
-                <w:color w:val="000000"/>
-                <w:sz w:val="16"/>
-                <w:szCs w:val="16"/>
-              </w:rPr>
-              <w:t>Authentication</w:t>
-            </w:r>
-            <w:r>
-              <w:rPr>
-                <w:rFonts w:asciiTheme="minorHAnsi" w:hAnsiTheme="minorHAnsi" w:cstheme="minorHAnsi"/>
-                <w:b/>
-                <w:bCs/>
-                <w:color w:val="000000"/>
-                <w:sz w:val="16"/>
-                <w:szCs w:val="16"/>
-              </w:rPr>
-              <w:t xml:space="preserve"> Failure”</w:t>
-            </w:r>
-            <w:r>
-              <w:rPr>
-                <w:rFonts w:asciiTheme="minorHAnsi" w:hAnsiTheme="minorHAnsi" w:cstheme="minorHAnsi"/>
-                <w:color w:val="000000"/>
-                <w:sz w:val="16"/>
-                <w:szCs w:val="16"/>
-              </w:rPr>
-              <w:t xml:space="preserve"> error message is received.</w:t>
+              <w:t>able to submit a termination request when the date for a leaving employee is today's date</w:t>
             </w:r>
           </w:p>
         </w:tc>
@@ -10343,7 +10446,16 @@
                 <w:sz w:val="16"/>
                 <w:szCs w:val="16"/>
               </w:rPr>
-              <w:t>ES046</w:t>
+              <w:t>ES04</w:t>
+            </w:r>
+            <w:r>
+              <w:rPr>
+                <w:rFonts w:asciiTheme="minorHAnsi" w:hAnsiTheme="minorHAnsi" w:cstheme="minorHAnsi"/>
+                <w:color w:val="000000"/>
+                <w:sz w:val="16"/>
+                <w:szCs w:val="16"/>
+              </w:rPr>
+              <w:t>5</w:t>
             </w:r>
           </w:p>
         </w:tc>
@@ -10424,34 +10536,7 @@
                 <w:sz w:val="16"/>
                 <w:szCs w:val="16"/>
               </w:rPr>
-              <w:t>able to submit a terminat</w:t>
-            </w:r>
-            <w:r>
-              <w:rPr>
-                <w:rFonts w:asciiTheme="minorHAnsi" w:hAnsiTheme="minorHAnsi" w:cstheme="minorHAnsi"/>
-                <w:color w:val="000000"/>
-                <w:sz w:val="16"/>
-                <w:szCs w:val="16"/>
-              </w:rPr>
-              <w:t>e</w:t>
-            </w:r>
-            <w:r>
-              <w:rPr>
-                <w:rFonts w:asciiTheme="minorHAnsi" w:hAnsiTheme="minorHAnsi" w:cstheme="minorHAnsi"/>
-                <w:color w:val="000000"/>
-                <w:sz w:val="16"/>
-                <w:szCs w:val="16"/>
-              </w:rPr>
-              <w:t xml:space="preserve"> request when the date for a leaving employee is a past date</w:t>
-            </w:r>
-            <w:r>
-              <w:rPr>
-                <w:rFonts w:asciiTheme="minorHAnsi" w:hAnsiTheme="minorHAnsi" w:cstheme="minorHAnsi"/>
-                <w:color w:val="000000"/>
-                <w:sz w:val="16"/>
-                <w:szCs w:val="16"/>
-              </w:rPr>
-              <w:t>.</w:t>
+              <w:t>able to submit a termination request when the date for a leaving employee is a future date</w:t>
             </w:r>
           </w:p>
         </w:tc>
@@ -10575,7 +10660,16 @@
                 <w:sz w:val="16"/>
                 <w:szCs w:val="16"/>
               </w:rPr>
-              <w:t>ES047</w:t>
+              <w:t>ES04</w:t>
+            </w:r>
+            <w:r>
+              <w:rPr>
+                <w:rFonts w:asciiTheme="minorHAnsi" w:hAnsiTheme="minorHAnsi" w:cstheme="minorHAnsi"/>
+                <w:color w:val="000000"/>
+                <w:sz w:val="16"/>
+                <w:szCs w:val="16"/>
+              </w:rPr>
+              <w:t>6</w:t>
             </w:r>
           </w:p>
         </w:tc>
@@ -10656,7 +10750,79 @@
                 <w:sz w:val="16"/>
                 <w:szCs w:val="16"/>
               </w:rPr>
-              <w:t>able to submit a termination request when the date for a leaving employee is today's date</w:t>
+              <w:t>not able to submit a termination request when</w:t>
+            </w:r>
+            <w:r>
+              <w:rPr>
+                <w:rFonts w:asciiTheme="minorHAnsi" w:hAnsiTheme="minorHAnsi" w:cstheme="minorHAnsi"/>
+                <w:color w:val="000000"/>
+                <w:sz w:val="16"/>
+                <w:szCs w:val="16"/>
+              </w:rPr>
+              <w:t xml:space="preserve"> using</w:t>
+            </w:r>
+            <w:r>
+              <w:rPr>
+                <w:rFonts w:asciiTheme="minorHAnsi" w:hAnsiTheme="minorHAnsi" w:cstheme="minorHAnsi"/>
+                <w:color w:val="000000"/>
+                <w:sz w:val="16"/>
+                <w:szCs w:val="16"/>
+              </w:rPr>
+              <w:t xml:space="preserve"> an incorrect employee IRD number. </w:t>
+            </w:r>
+            <w:r>
+              <w:rPr>
+                <w:rFonts w:asciiTheme="minorHAnsi" w:hAnsiTheme="minorHAnsi" w:cstheme="minorHAnsi"/>
+                <w:color w:val="000000"/>
+                <w:sz w:val="16"/>
+                <w:szCs w:val="16"/>
+              </w:rPr>
+              <w:t>. An</w:t>
+            </w:r>
+            <w:r>
+              <w:rPr>
+                <w:rFonts w:asciiTheme="minorHAnsi" w:hAnsiTheme="minorHAnsi" w:cstheme="minorHAnsi"/>
+                <w:color w:val="000000"/>
+                <w:sz w:val="16"/>
+                <w:szCs w:val="16"/>
+              </w:rPr>
+              <w:t xml:space="preserve"> “</w:t>
+            </w:r>
+            <w:r>
+              <w:rPr>
+                <w:rFonts w:asciiTheme="minorHAnsi" w:hAnsiTheme="minorHAnsi" w:cstheme="minorHAnsi"/>
+                <w:color w:val="000000"/>
+                <w:sz w:val="16"/>
+                <w:szCs w:val="16"/>
+              </w:rPr>
+              <w:t>XML Request Failed Validation</w:t>
+            </w:r>
+            <w:r>
+              <w:rPr>
+                <w:rFonts w:asciiTheme="minorHAnsi" w:hAnsiTheme="minorHAnsi" w:cstheme="minorHAnsi"/>
+                <w:color w:val="000000"/>
+                <w:sz w:val="16"/>
+                <w:szCs w:val="16"/>
+              </w:rPr>
+              <w:t>”</w:t>
+            </w:r>
+            <w:r>
+              <w:rPr>
+                <w:rFonts w:asciiTheme="minorHAnsi" w:hAnsiTheme="minorHAnsi" w:cstheme="minorHAnsi"/>
+                <w:color w:val="000000"/>
+                <w:sz w:val="16"/>
+                <w:szCs w:val="16"/>
+              </w:rPr>
+              <w:t xml:space="preserve"> error response is generated</w:t>
+            </w:r>
+            <w:r>
+              <w:rPr>
+                <w:rFonts w:asciiTheme="minorHAnsi" w:hAnsiTheme="minorHAnsi" w:cstheme="minorHAnsi"/>
+                <w:color w:val="000000"/>
+                <w:sz w:val="16"/>
+                <w:szCs w:val="16"/>
+              </w:rPr>
+              <w:t>.</w:t>
             </w:r>
           </w:p>
         </w:tc>
@@ -10780,7 +10946,16 @@
                 <w:sz w:val="16"/>
                 <w:szCs w:val="16"/>
               </w:rPr>
-              <w:t>ES048</w:t>
+              <w:t>ES0</w:t>
+            </w:r>
+            <w:r>
+              <w:rPr>
+                <w:rFonts w:asciiTheme="minorHAnsi" w:hAnsiTheme="minorHAnsi" w:cstheme="minorHAnsi"/>
+                <w:color w:val="000000"/>
+                <w:sz w:val="16"/>
+                <w:szCs w:val="16"/>
+              </w:rPr>
+              <w:t>47</w:t>
             </w:r>
           </w:p>
         </w:tc>
@@ -10852,16 +11027,54 @@
                 <w:sz w:val="16"/>
                 <w:szCs w:val="16"/>
               </w:rPr>
-              <w:t xml:space="preserve">is </w:t>
-            </w:r>
-            <w:r>
-              <w:rPr>
-                <w:rFonts w:asciiTheme="minorHAnsi" w:hAnsiTheme="minorHAnsi" w:cstheme="minorHAnsi"/>
-                <w:color w:val="000000"/>
-                <w:sz w:val="16"/>
-                <w:szCs w:val="16"/>
-              </w:rPr>
-              <w:t>able to submit a termination request when the date for a leaving employee is a future date</w:t>
+              <w:t xml:space="preserve">is not </w:t>
+            </w:r>
+            <w:r>
+              <w:rPr>
+                <w:rFonts w:asciiTheme="minorHAnsi" w:hAnsiTheme="minorHAnsi" w:cstheme="minorHAnsi"/>
+                <w:color w:val="000000"/>
+                <w:sz w:val="16"/>
+                <w:szCs w:val="16"/>
+              </w:rPr>
+              <w:t xml:space="preserve">able to submit a termination request when the mandatory field "employeeIRD" has not been populated. </w:t>
+            </w:r>
+            <w:r>
+              <w:rPr>
+                <w:rFonts w:asciiTheme="minorHAnsi" w:hAnsiTheme="minorHAnsi" w:cstheme="minorHAnsi"/>
+                <w:color w:val="000000"/>
+                <w:sz w:val="16"/>
+                <w:szCs w:val="16"/>
+              </w:rPr>
+              <w:t xml:space="preserve"> An</w:t>
+            </w:r>
+            <w:r>
+              <w:rPr>
+                <w:rFonts w:asciiTheme="minorHAnsi" w:hAnsiTheme="minorHAnsi" w:cstheme="minorHAnsi"/>
+                <w:color w:val="000000"/>
+                <w:sz w:val="16"/>
+                <w:szCs w:val="16"/>
+              </w:rPr>
+              <w:t xml:space="preserve"> “</w:t>
+            </w:r>
+            <w:r>
+              <w:rPr>
+                <w:rFonts w:asciiTheme="minorHAnsi" w:hAnsiTheme="minorHAnsi" w:cstheme="minorHAnsi"/>
+                <w:b/>
+                <w:bCs/>
+                <w:color w:val="000000"/>
+                <w:sz w:val="16"/>
+                <w:szCs w:val="16"/>
+              </w:rPr>
+              <w:t>XML Request Failed Validation”</w:t>
+            </w:r>
+            <w:r>
+              <w:rPr>
+                <w:rFonts w:asciiTheme="minorHAnsi" w:hAnsiTheme="minorHAnsi" w:cstheme="minorHAnsi"/>
+                <w:color w:val="000000"/>
+                <w:sz w:val="16"/>
+                <w:szCs w:val="16"/>
+              </w:rPr>
+              <w:t xml:space="preserve"> error response is generated</w:t>
             </w:r>
           </w:p>
         </w:tc>
@@ -10985,7 +11198,16 @@
                 <w:sz w:val="16"/>
                 <w:szCs w:val="16"/>
               </w:rPr>
-              <w:t>ES049</w:t>
+              <w:t>ES0</w:t>
+            </w:r>
+            <w:r>
+              <w:rPr>
+                <w:rFonts w:asciiTheme="minorHAnsi" w:hAnsiTheme="minorHAnsi" w:cstheme="minorHAnsi"/>
+                <w:color w:val="000000"/>
+                <w:sz w:val="16"/>
+                <w:szCs w:val="16"/>
+              </w:rPr>
+              <w:t>48</w:t>
             </w:r>
           </w:p>
         </w:tc>
@@ -11057,70 +11279,54 @@
                 <w:sz w:val="16"/>
                 <w:szCs w:val="16"/>
               </w:rPr>
-              <w:t xml:space="preserve">is </w:t>
-            </w:r>
-            <w:r>
-              <w:rPr>
-                <w:rFonts w:asciiTheme="minorHAnsi" w:hAnsiTheme="minorHAnsi" w:cstheme="minorHAnsi"/>
-                <w:color w:val="000000"/>
-                <w:sz w:val="16"/>
-                <w:szCs w:val="16"/>
-              </w:rPr>
-              <w:t>not able to submit a termination request when</w:t>
-            </w:r>
-            <w:r>
-              <w:rPr>
-                <w:rFonts w:asciiTheme="minorHAnsi" w:hAnsiTheme="minorHAnsi" w:cstheme="minorHAnsi"/>
-                <w:color w:val="000000"/>
-                <w:sz w:val="16"/>
-                <w:szCs w:val="16"/>
-              </w:rPr>
-              <w:t xml:space="preserve"> using</w:t>
-            </w:r>
-            <w:r>
-              <w:rPr>
-                <w:rFonts w:asciiTheme="minorHAnsi" w:hAnsiTheme="minorHAnsi" w:cstheme="minorHAnsi"/>
-                <w:color w:val="000000"/>
-                <w:sz w:val="16"/>
-                <w:szCs w:val="16"/>
-              </w:rPr>
-              <w:t xml:space="preserve"> an incorrect employee IRD number. </w:t>
-            </w:r>
-            <w:r>
-              <w:rPr>
-                <w:rFonts w:asciiTheme="minorHAnsi" w:hAnsiTheme="minorHAnsi" w:cstheme="minorHAnsi"/>
-                <w:color w:val="000000"/>
-                <w:sz w:val="16"/>
-                <w:szCs w:val="16"/>
-              </w:rPr>
-              <w:t>. An</w:t>
-            </w:r>
-            <w:r>
-              <w:rPr>
-                <w:rFonts w:asciiTheme="minorHAnsi" w:hAnsiTheme="minorHAnsi" w:cstheme="minorHAnsi"/>
-                <w:color w:val="000000"/>
-                <w:sz w:val="16"/>
-                <w:szCs w:val="16"/>
-              </w:rPr>
-              <w:t xml:space="preserve"> “</w:t>
-            </w:r>
-            <w:r>
-              <w:rPr>
-                <w:rFonts w:asciiTheme="minorHAnsi" w:hAnsiTheme="minorHAnsi" w:cstheme="minorHAnsi"/>
-                <w:color w:val="000000"/>
-                <w:sz w:val="16"/>
-                <w:szCs w:val="16"/>
-              </w:rPr>
-              <w:t>XML Request Failed Validation</w:t>
-            </w:r>
-            <w:r>
-              <w:rPr>
-                <w:rFonts w:asciiTheme="minorHAnsi" w:hAnsiTheme="minorHAnsi" w:cstheme="minorHAnsi"/>
-                <w:color w:val="000000"/>
-                <w:sz w:val="16"/>
-                <w:szCs w:val="16"/>
-              </w:rPr>
-              <w:t>”</w:t>
+              <w:t xml:space="preserve">is not </w:t>
+            </w:r>
+            <w:r>
+              <w:rPr>
+                <w:rFonts w:asciiTheme="minorHAnsi" w:hAnsiTheme="minorHAnsi" w:cstheme="minorHAnsi"/>
+                <w:color w:val="000000"/>
+                <w:sz w:val="16"/>
+                <w:szCs w:val="16"/>
+              </w:rPr>
+              <w:t xml:space="preserve">able </w:t>
+            </w:r>
+            <w:r>
+              <w:rPr>
+                <w:rFonts w:asciiTheme="minorHAnsi" w:hAnsiTheme="minorHAnsi" w:cstheme="minorHAnsi"/>
+                <w:color w:val="000000"/>
+                <w:sz w:val="16"/>
+                <w:szCs w:val="16"/>
+              </w:rPr>
+              <w:t xml:space="preserve">to submit a termination request when the mandatory field "employmentFinishDate" has not been populated. </w:t>
+            </w:r>
+            <w:r>
+              <w:rPr>
+                <w:rFonts w:asciiTheme="minorHAnsi" w:hAnsiTheme="minorHAnsi" w:cstheme="minorHAnsi"/>
+                <w:color w:val="000000"/>
+                <w:sz w:val="16"/>
+                <w:szCs w:val="16"/>
+              </w:rPr>
+              <w:t>An</w:t>
+            </w:r>
+            <w:r>
+              <w:rPr>
+                <w:rFonts w:asciiTheme="minorHAnsi" w:hAnsiTheme="minorHAnsi" w:cstheme="minorHAnsi"/>
+                <w:color w:val="000000"/>
+                <w:sz w:val="16"/>
+                <w:szCs w:val="16"/>
+              </w:rPr>
+              <w:t xml:space="preserve"> </w:t>
+            </w:r>
+            <w:r>
+              <w:rPr>
+                <w:rFonts w:asciiTheme="minorHAnsi" w:hAnsiTheme="minorHAnsi" w:cstheme="minorHAnsi"/>
+                <w:b/>
+                <w:bCs/>
+                <w:color w:val="000000"/>
+                <w:sz w:val="16"/>
+                <w:szCs w:val="16"/>
+              </w:rPr>
+              <w:t>“XML Request Failed Validation”</w:t>
             </w:r>
             <w:r>
               <w:rPr>
@@ -11262,7 +11468,16 @@
                 <w:sz w:val="16"/>
                 <w:szCs w:val="16"/>
               </w:rPr>
-              <w:t>ES050</w:t>
+              <w:t>ES0</w:t>
+            </w:r>
+            <w:r>
+              <w:rPr>
+                <w:rFonts w:asciiTheme="minorHAnsi" w:hAnsiTheme="minorHAnsi" w:cstheme="minorHAnsi"/>
+                <w:color w:val="000000"/>
+                <w:sz w:val="16"/>
+                <w:szCs w:val="16"/>
+              </w:rPr>
+              <w:t>49</w:t>
             </w:r>
           </w:p>
         </w:tc>
@@ -11294,7 +11509,7 @@
                 <w:sz w:val="16"/>
                 <w:szCs w:val="16"/>
               </w:rPr>
-              <w:t>Terminate</w:t>
+              <w:t>Retrieve</w:t>
             </w:r>
           </w:p>
         </w:tc>
@@ -11325,63 +11540,25 @@
                 <w:sz w:val="16"/>
                 <w:szCs w:val="16"/>
               </w:rPr>
-              <w:t xml:space="preserve">The Employer </w:t>
-            </w:r>
-            <w:r>
-              <w:rPr>
-                <w:rFonts w:asciiTheme="minorHAnsi" w:hAnsiTheme="minorHAnsi" w:cstheme="minorHAnsi"/>
-                <w:color w:val="000000"/>
-                <w:sz w:val="16"/>
-                <w:szCs w:val="16"/>
-              </w:rPr>
-              <w:t xml:space="preserve">is not </w:t>
-            </w:r>
-            <w:r>
-              <w:rPr>
-                <w:rFonts w:asciiTheme="minorHAnsi" w:hAnsiTheme="minorHAnsi" w:cstheme="minorHAnsi"/>
-                <w:color w:val="000000"/>
-                <w:sz w:val="16"/>
-                <w:szCs w:val="16"/>
-              </w:rPr>
-              <w:t xml:space="preserve">able to submit a termination request when the mandatory field "employeeIRD" has not been populated. </w:t>
-            </w:r>
-            <w:r>
-              <w:rPr>
-                <w:rFonts w:asciiTheme="minorHAnsi" w:hAnsiTheme="minorHAnsi" w:cstheme="minorHAnsi"/>
-                <w:color w:val="000000"/>
-                <w:sz w:val="16"/>
-                <w:szCs w:val="16"/>
-              </w:rPr>
-              <w:t xml:space="preserve"> An</w:t>
-            </w:r>
-            <w:r>
-              <w:rPr>
-                <w:rFonts w:asciiTheme="minorHAnsi" w:hAnsiTheme="minorHAnsi" w:cstheme="minorHAnsi"/>
-                <w:color w:val="000000"/>
-                <w:sz w:val="16"/>
-                <w:szCs w:val="16"/>
-              </w:rPr>
-              <w:t xml:space="preserve"> “</w:t>
-            </w:r>
-            <w:r>
-              <w:rPr>
-                <w:rFonts w:asciiTheme="minorHAnsi" w:hAnsiTheme="minorHAnsi" w:cstheme="minorHAnsi"/>
-                <w:b/>
-                <w:bCs/>
-                <w:color w:val="000000"/>
-                <w:sz w:val="16"/>
-                <w:szCs w:val="16"/>
-              </w:rPr>
-              <w:t>XML Request Failed Validation”</w:t>
-            </w:r>
-            <w:r>
-              <w:rPr>
-                <w:rFonts w:asciiTheme="minorHAnsi" w:hAnsiTheme="minorHAnsi" w:cstheme="minorHAnsi"/>
-                <w:color w:val="000000"/>
-                <w:sz w:val="16"/>
-                <w:szCs w:val="16"/>
-              </w:rPr>
-              <w:t xml:space="preserve"> error response is generated</w:t>
+              <w:t xml:space="preserve">The employer </w:t>
+            </w:r>
+            <w:r>
+              <w:rPr>
+                <w:rFonts w:asciiTheme="minorHAnsi" w:hAnsiTheme="minorHAnsi" w:cstheme="minorHAnsi"/>
+                <w:color w:val="000000"/>
+                <w:sz w:val="16"/>
+                <w:szCs w:val="16"/>
+              </w:rPr>
+              <w:t>is</w:t>
+            </w:r>
+            <w:r>
+              <w:rPr>
+                <w:rFonts w:asciiTheme="minorHAnsi" w:hAnsiTheme="minorHAnsi" w:cstheme="minorHAnsi"/>
+                <w:color w:val="000000"/>
+                <w:sz w:val="16"/>
+                <w:szCs w:val="16"/>
+              </w:rPr>
+              <w:t xml:space="preserve"> able to submit a request to retrieve a relationship for a specific employee</w:t>
             </w:r>
           </w:p>
         </w:tc>
@@ -11505,7 +11682,16 @@
                 <w:sz w:val="16"/>
                 <w:szCs w:val="16"/>
               </w:rPr>
-              <w:t>ES051</w:t>
+              <w:t>ES05</w:t>
+            </w:r>
+            <w:r>
+              <w:rPr>
+                <w:rFonts w:asciiTheme="minorHAnsi" w:hAnsiTheme="minorHAnsi" w:cstheme="minorHAnsi"/>
+                <w:color w:val="000000"/>
+                <w:sz w:val="16"/>
+                <w:szCs w:val="16"/>
+              </w:rPr>
+              <w:t>0</w:t>
             </w:r>
           </w:p>
         </w:tc>
@@ -11537,7 +11723,7 @@
                 <w:sz w:val="16"/>
                 <w:szCs w:val="16"/>
               </w:rPr>
-              <w:t>Terminate</w:t>
+              <w:t>Retrieve</w:t>
             </w:r>
           </w:p>
         </w:tc>
@@ -11568,81 +11754,25 @@
                 <w:sz w:val="16"/>
                 <w:szCs w:val="16"/>
               </w:rPr>
-              <w:t xml:space="preserve">The Employer </w:t>
-            </w:r>
-            <w:r>
-              <w:rPr>
-                <w:rFonts w:asciiTheme="minorHAnsi" w:hAnsiTheme="minorHAnsi" w:cstheme="minorHAnsi"/>
-                <w:color w:val="000000"/>
-                <w:sz w:val="16"/>
-                <w:szCs w:val="16"/>
-              </w:rPr>
-              <w:t xml:space="preserve">is not </w:t>
-            </w:r>
-            <w:r>
-              <w:rPr>
-                <w:rFonts w:asciiTheme="minorHAnsi" w:hAnsiTheme="minorHAnsi" w:cstheme="minorHAnsi"/>
-                <w:color w:val="000000"/>
-                <w:sz w:val="16"/>
-                <w:szCs w:val="16"/>
-              </w:rPr>
-              <w:t xml:space="preserve">able </w:t>
-            </w:r>
-            <w:r>
-              <w:rPr>
-                <w:rFonts w:asciiTheme="minorHAnsi" w:hAnsiTheme="minorHAnsi" w:cstheme="minorHAnsi"/>
-                <w:color w:val="000000"/>
-                <w:sz w:val="16"/>
-                <w:szCs w:val="16"/>
-              </w:rPr>
-              <w:t xml:space="preserve">to submit a termination request when the mandatory field "employmentFinishDate" has not been populated. </w:t>
-            </w:r>
-            <w:r>
-              <w:rPr>
-                <w:rFonts w:asciiTheme="minorHAnsi" w:hAnsiTheme="minorHAnsi" w:cstheme="minorHAnsi"/>
-                <w:color w:val="000000"/>
-                <w:sz w:val="16"/>
-                <w:szCs w:val="16"/>
-              </w:rPr>
-              <w:t>An</w:t>
-            </w:r>
-            <w:r>
-              <w:rPr>
-                <w:rFonts w:asciiTheme="minorHAnsi" w:hAnsiTheme="minorHAnsi" w:cstheme="minorHAnsi"/>
-                <w:color w:val="000000"/>
-                <w:sz w:val="16"/>
-                <w:szCs w:val="16"/>
-              </w:rPr>
-              <w:t xml:space="preserve"> </w:t>
-            </w:r>
-            <w:r>
-              <w:rPr>
-                <w:rFonts w:asciiTheme="minorHAnsi" w:hAnsiTheme="minorHAnsi" w:cstheme="minorHAnsi"/>
-                <w:b/>
-                <w:bCs/>
-                <w:color w:val="000000"/>
-                <w:sz w:val="16"/>
-                <w:szCs w:val="16"/>
-              </w:rPr>
-              <w:t>“XML Request Failed Validation”</w:t>
-            </w:r>
-            <w:r>
-              <w:rPr>
-                <w:rFonts w:asciiTheme="minorHAnsi" w:hAnsiTheme="minorHAnsi" w:cstheme="minorHAnsi"/>
-                <w:color w:val="000000"/>
-                <w:sz w:val="16"/>
-                <w:szCs w:val="16"/>
-              </w:rPr>
-              <w:t xml:space="preserve"> error response is generated</w:t>
-            </w:r>
-            <w:r>
-              <w:rPr>
-                <w:rFonts w:asciiTheme="minorHAnsi" w:hAnsiTheme="minorHAnsi" w:cstheme="minorHAnsi"/>
-                <w:color w:val="000000"/>
-                <w:sz w:val="16"/>
-                <w:szCs w:val="16"/>
-              </w:rPr>
-              <w:t>.</w:t>
+              <w:t xml:space="preserve">The employer </w:t>
+            </w:r>
+            <w:r>
+              <w:rPr>
+                <w:rFonts w:asciiTheme="minorHAnsi" w:hAnsiTheme="minorHAnsi" w:cstheme="minorHAnsi"/>
+                <w:color w:val="000000"/>
+                <w:sz w:val="16"/>
+                <w:szCs w:val="16"/>
+              </w:rPr>
+              <w:t>is</w:t>
+            </w:r>
+            <w:r>
+              <w:rPr>
+                <w:rFonts w:asciiTheme="minorHAnsi" w:hAnsiTheme="minorHAnsi" w:cstheme="minorHAnsi"/>
+                <w:color w:val="000000"/>
+                <w:sz w:val="16"/>
+                <w:szCs w:val="16"/>
+              </w:rPr>
+              <w:t xml:space="preserve"> able to submit a request to retrieve a relationship without specifying a particular employee</w:t>
             </w:r>
           </w:p>
         </w:tc>
@@ -11766,417 +11896,16 @@
                 <w:sz w:val="16"/>
                 <w:szCs w:val="16"/>
               </w:rPr>
-              <w:t>ES052</w:t>
-            </w:r>
-          </w:p>
-        </w:tc>
-        <w:tc>
-          <w:tcPr>
-            <w:tcW w:w="365" w:type="pct"/>
-            <w:tcBorders>
-              <w:top w:val="single" w:sz="4" w:space="0" w:color="auto"/>
-              <w:left w:val="nil"/>
-              <w:bottom w:val="single" w:sz="4" w:space="0" w:color="auto"/>
-              <w:right w:val="single" w:sz="4" w:space="0" w:color="auto"/>
-            </w:tcBorders>
-            <w:shd w:val="clear" w:color="auto" w:fill="auto"/>
-            <w:vAlign w:val="bottom"/>
-          </w:tcPr>
-          <w:p>
-            <w:pPr>
-              <w:rPr>
-                <w:rFonts w:asciiTheme="minorHAnsi" w:hAnsiTheme="minorHAnsi" w:cstheme="minorHAnsi"/>
-                <w:color w:val="000000"/>
-                <w:sz w:val="16"/>
-                <w:szCs w:val="16"/>
-              </w:rPr>
-            </w:pPr>
-            <w:r>
-              <w:rPr>
-                <w:rFonts w:asciiTheme="minorHAnsi" w:hAnsiTheme="minorHAnsi" w:cstheme="minorHAnsi"/>
-                <w:color w:val="000000"/>
-                <w:sz w:val="16"/>
-                <w:szCs w:val="16"/>
-              </w:rPr>
-              <w:t>Retrieve</w:t>
-            </w:r>
-          </w:p>
-        </w:tc>
-        <w:tc>
-          <w:tcPr>
-            <w:tcW w:w="1934" w:type="pct"/>
-            <w:tcBorders>
-              <w:top w:val="single" w:sz="4" w:space="0" w:color="auto"/>
-              <w:left w:val="nil"/>
-              <w:bottom w:val="single" w:sz="4" w:space="0" w:color="auto"/>
-              <w:right w:val="single" w:sz="4" w:space="0" w:color="auto"/>
-            </w:tcBorders>
-            <w:vAlign w:val="bottom"/>
-          </w:tcPr>
-          <w:p>
-            <w:pPr>
-              <w:rPr>
-                <w:rFonts w:asciiTheme="minorHAnsi" w:hAnsiTheme="minorHAnsi" w:cstheme="minorHAnsi"/>
-                <w:color w:val="000000"/>
-                <w:sz w:val="16"/>
-                <w:szCs w:val="16"/>
-              </w:rPr>
-            </w:pPr>
-            <w:r>
-              <w:rPr>
-                <w:rFonts w:asciiTheme="minorHAnsi" w:hAnsiTheme="minorHAnsi" w:cstheme="minorHAnsi"/>
-                <w:color w:val="000000"/>
-                <w:sz w:val="16"/>
-                <w:szCs w:val="16"/>
-              </w:rPr>
-              <w:t xml:space="preserve">The employer </w:t>
-            </w:r>
-            <w:r>
-              <w:rPr>
-                <w:rFonts w:asciiTheme="minorHAnsi" w:hAnsiTheme="minorHAnsi" w:cstheme="minorHAnsi"/>
-                <w:color w:val="000000"/>
-                <w:sz w:val="16"/>
-                <w:szCs w:val="16"/>
-              </w:rPr>
-              <w:t>is</w:t>
-            </w:r>
-            <w:r>
-              <w:rPr>
-                <w:rFonts w:asciiTheme="minorHAnsi" w:hAnsiTheme="minorHAnsi" w:cstheme="minorHAnsi"/>
-                <w:color w:val="000000"/>
-                <w:sz w:val="16"/>
-                <w:szCs w:val="16"/>
-              </w:rPr>
-              <w:t xml:space="preserve"> able to submit a request to retrieve a relationship for a specific employee</w:t>
-            </w:r>
-          </w:p>
-        </w:tc>
-        <w:tc>
-          <w:tcPr>
-            <w:tcW w:w="534" w:type="pct"/>
-            <w:tcBorders>
-              <w:top w:val="single" w:sz="4" w:space="0" w:color="auto"/>
-              <w:left w:val="nil"/>
-              <w:bottom w:val="single" w:sz="4" w:space="0" w:color="auto"/>
-              <w:right w:val="single" w:sz="4" w:space="0" w:color="auto"/>
-            </w:tcBorders>
-          </w:tcPr>
-          <w:p>
-            <w:pPr>
-              <w:jc w:val="center"/>
-              <w:rPr>
-                <w:rFonts w:asciiTheme="minorHAnsi" w:hAnsiTheme="minorHAnsi" w:cstheme="minorHAnsi"/>
-                <w:color w:val="000000"/>
-                <w:sz w:val="16"/>
-                <w:szCs w:val="16"/>
-              </w:rPr>
-            </w:pPr>
-          </w:p>
-        </w:tc>
-        <w:tc>
-          <w:tcPr>
-            <w:tcW w:w="824" w:type="pct"/>
-            <w:tcBorders>
-              <w:top w:val="single" w:sz="4" w:space="0" w:color="auto"/>
-              <w:left w:val="nil"/>
-              <w:bottom w:val="single" w:sz="4" w:space="0" w:color="auto"/>
-              <w:right w:val="single" w:sz="4" w:space="0" w:color="auto"/>
-            </w:tcBorders>
-          </w:tcPr>
-          <w:p>
-            <w:pPr>
-              <w:jc w:val="center"/>
-              <w:rPr>
-                <w:rFonts w:asciiTheme="minorHAnsi" w:hAnsiTheme="minorHAnsi" w:cstheme="minorHAnsi"/>
-                <w:sz w:val="16"/>
-                <w:szCs w:val="16"/>
-              </w:rPr>
-            </w:pPr>
-          </w:p>
-        </w:tc>
-        <w:tc>
-          <w:tcPr>
-            <w:tcW w:w="434" w:type="pct"/>
-            <w:tcBorders>
-              <w:top w:val="single" w:sz="4" w:space="0" w:color="auto"/>
-              <w:left w:val="nil"/>
-              <w:bottom w:val="single" w:sz="4" w:space="0" w:color="auto"/>
-              <w:right w:val="single" w:sz="4" w:space="0" w:color="auto"/>
-            </w:tcBorders>
-          </w:tcPr>
-          <w:p>
-            <w:pPr>
-              <w:jc w:val="center"/>
-              <w:rPr>
-                <w:rFonts w:asciiTheme="minorHAnsi" w:hAnsiTheme="minorHAnsi" w:cstheme="minorHAnsi"/>
-                <w:sz w:val="16"/>
-                <w:szCs w:val="16"/>
-              </w:rPr>
-            </w:pPr>
-          </w:p>
-        </w:tc>
-        <w:tc>
-          <w:tcPr>
-            <w:tcW w:w="523" w:type="pct"/>
-            <w:tcBorders>
-              <w:top w:val="single" w:sz="4" w:space="0" w:color="auto"/>
-              <w:left w:val="nil"/>
-              <w:bottom w:val="single" w:sz="4" w:space="0" w:color="auto"/>
-              <w:right w:val="single" w:sz="4" w:space="0" w:color="auto"/>
-            </w:tcBorders>
-          </w:tcPr>
-          <w:p>
-            <w:pPr>
-              <w:jc w:val="center"/>
-              <w:rPr>
-                <w:rFonts w:asciiTheme="minorHAnsi" w:hAnsiTheme="minorHAnsi" w:cstheme="minorHAnsi"/>
-                <w:sz w:val="16"/>
-                <w:szCs w:val="16"/>
-              </w:rPr>
-            </w:pPr>
-          </w:p>
-        </w:tc>
-      </w:tr>
-      <w:tr>
-        <w:trPr>
-          <w:trHeight w:val="300"/>
-          <w:jc w:val="center"/>
-        </w:trPr>
-        <w:tc>
-          <w:tcPr>
-            <w:tcW w:w="386" w:type="pct"/>
-            <w:tcBorders>
-              <w:top w:val="single" w:sz="4" w:space="0" w:color="auto"/>
-              <w:left w:val="single" w:sz="4" w:space="0" w:color="auto"/>
-              <w:bottom w:val="single" w:sz="4" w:space="0" w:color="auto"/>
-              <w:right w:val="single" w:sz="4" w:space="0" w:color="auto"/>
-            </w:tcBorders>
-            <w:shd w:val="clear" w:color="auto" w:fill="auto"/>
-            <w:noWrap/>
-            <w:vAlign w:val="bottom"/>
-          </w:tcPr>
-          <w:p>
-            <w:pPr>
-              <w:rPr>
-                <w:rFonts w:asciiTheme="minorHAnsi" w:hAnsiTheme="minorHAnsi" w:cstheme="minorHAnsi"/>
-                <w:color w:val="000000"/>
-                <w:sz w:val="16"/>
-                <w:szCs w:val="16"/>
-              </w:rPr>
-            </w:pPr>
-            <w:r>
-              <w:rPr>
-                <w:rFonts w:asciiTheme="minorHAnsi" w:hAnsiTheme="minorHAnsi" w:cstheme="minorHAnsi"/>
-                <w:color w:val="000000"/>
-                <w:sz w:val="16"/>
-                <w:szCs w:val="16"/>
-              </w:rPr>
-              <w:t>ES053</w:t>
-            </w:r>
-          </w:p>
-        </w:tc>
-        <w:tc>
-          <w:tcPr>
-            <w:tcW w:w="365" w:type="pct"/>
-            <w:tcBorders>
-              <w:top w:val="single" w:sz="4" w:space="0" w:color="auto"/>
-              <w:left w:val="nil"/>
-              <w:bottom w:val="single" w:sz="4" w:space="0" w:color="auto"/>
-              <w:right w:val="single" w:sz="4" w:space="0" w:color="auto"/>
-            </w:tcBorders>
-            <w:shd w:val="clear" w:color="auto" w:fill="auto"/>
-            <w:vAlign w:val="bottom"/>
-          </w:tcPr>
-          <w:p>
-            <w:pPr>
-              <w:rPr>
-                <w:rFonts w:asciiTheme="minorHAnsi" w:hAnsiTheme="minorHAnsi" w:cstheme="minorHAnsi"/>
-                <w:color w:val="000000"/>
-                <w:sz w:val="16"/>
-                <w:szCs w:val="16"/>
-              </w:rPr>
-            </w:pPr>
-            <w:r>
-              <w:rPr>
-                <w:rFonts w:asciiTheme="minorHAnsi" w:hAnsiTheme="minorHAnsi" w:cstheme="minorHAnsi"/>
-                <w:color w:val="000000"/>
-                <w:sz w:val="16"/>
-                <w:szCs w:val="16"/>
-              </w:rPr>
-              <w:t>Retrieve</w:t>
-            </w:r>
-          </w:p>
-        </w:tc>
-        <w:tc>
-          <w:tcPr>
-            <w:tcW w:w="1934" w:type="pct"/>
-            <w:tcBorders>
-              <w:top w:val="single" w:sz="4" w:space="0" w:color="auto"/>
-              <w:left w:val="nil"/>
-              <w:bottom w:val="single" w:sz="4" w:space="0" w:color="auto"/>
-              <w:right w:val="single" w:sz="4" w:space="0" w:color="auto"/>
-            </w:tcBorders>
-            <w:vAlign w:val="bottom"/>
-          </w:tcPr>
-          <w:p>
-            <w:pPr>
-              <w:rPr>
-                <w:rFonts w:asciiTheme="minorHAnsi" w:hAnsiTheme="minorHAnsi" w:cstheme="minorHAnsi"/>
-                <w:color w:val="000000"/>
-                <w:sz w:val="16"/>
-                <w:szCs w:val="16"/>
-              </w:rPr>
-            </w:pPr>
-            <w:r>
-              <w:rPr>
-                <w:rFonts w:asciiTheme="minorHAnsi" w:hAnsiTheme="minorHAnsi" w:cstheme="minorHAnsi"/>
-                <w:color w:val="000000"/>
-                <w:sz w:val="16"/>
-                <w:szCs w:val="16"/>
-              </w:rPr>
-              <w:t xml:space="preserve">The employer </w:t>
-            </w:r>
-            <w:r>
-              <w:rPr>
-                <w:rFonts w:asciiTheme="minorHAnsi" w:hAnsiTheme="minorHAnsi" w:cstheme="minorHAnsi"/>
-                <w:color w:val="000000"/>
-                <w:sz w:val="16"/>
-                <w:szCs w:val="16"/>
-              </w:rPr>
-              <w:t>is</w:t>
-            </w:r>
-            <w:r>
-              <w:rPr>
-                <w:rFonts w:asciiTheme="minorHAnsi" w:hAnsiTheme="minorHAnsi" w:cstheme="minorHAnsi"/>
-                <w:color w:val="000000"/>
-                <w:sz w:val="16"/>
-                <w:szCs w:val="16"/>
-              </w:rPr>
-              <w:t xml:space="preserve"> able to submit a request to retrieve a relationship without specifying a particular employee</w:t>
-            </w:r>
-          </w:p>
-        </w:tc>
-        <w:tc>
-          <w:tcPr>
-            <w:tcW w:w="534" w:type="pct"/>
-            <w:tcBorders>
-              <w:top w:val="single" w:sz="4" w:space="0" w:color="auto"/>
-              <w:left w:val="nil"/>
-              <w:bottom w:val="single" w:sz="4" w:space="0" w:color="auto"/>
-              <w:right w:val="single" w:sz="4" w:space="0" w:color="auto"/>
-            </w:tcBorders>
-          </w:tcPr>
-          <w:p>
-            <w:pPr>
-              <w:jc w:val="center"/>
-              <w:rPr>
-                <w:rFonts w:asciiTheme="minorHAnsi" w:hAnsiTheme="minorHAnsi" w:cstheme="minorHAnsi"/>
-                <w:color w:val="000000"/>
-                <w:sz w:val="16"/>
-                <w:szCs w:val="16"/>
-              </w:rPr>
-            </w:pPr>
-          </w:p>
-        </w:tc>
-        <w:tc>
-          <w:tcPr>
-            <w:tcW w:w="824" w:type="pct"/>
-            <w:tcBorders>
-              <w:top w:val="single" w:sz="4" w:space="0" w:color="auto"/>
-              <w:left w:val="nil"/>
-              <w:bottom w:val="single" w:sz="4" w:space="0" w:color="auto"/>
-              <w:right w:val="single" w:sz="4" w:space="0" w:color="auto"/>
-            </w:tcBorders>
-          </w:tcPr>
-          <w:p>
-            <w:pPr>
-              <w:jc w:val="center"/>
-              <w:rPr>
-                <w:rFonts w:asciiTheme="minorHAnsi" w:hAnsiTheme="minorHAnsi" w:cstheme="minorHAnsi"/>
-                <w:sz w:val="16"/>
-                <w:szCs w:val="16"/>
-              </w:rPr>
-            </w:pPr>
-          </w:p>
-        </w:tc>
-        <w:tc>
-          <w:tcPr>
-            <w:tcW w:w="434" w:type="pct"/>
-            <w:tcBorders>
-              <w:top w:val="single" w:sz="4" w:space="0" w:color="auto"/>
-              <w:left w:val="nil"/>
-              <w:bottom w:val="single" w:sz="4" w:space="0" w:color="auto"/>
-              <w:right w:val="single" w:sz="4" w:space="0" w:color="auto"/>
-            </w:tcBorders>
-          </w:tcPr>
-          <w:p>
-            <w:pPr>
-              <w:jc w:val="center"/>
-              <w:rPr>
-                <w:rFonts w:asciiTheme="minorHAnsi" w:hAnsiTheme="minorHAnsi" w:cstheme="minorHAnsi"/>
-                <w:sz w:val="16"/>
-                <w:szCs w:val="16"/>
-              </w:rPr>
-            </w:pPr>
-          </w:p>
-        </w:tc>
-        <w:tc>
-          <w:tcPr>
-            <w:tcW w:w="523" w:type="pct"/>
-            <w:tcBorders>
-              <w:top w:val="single" w:sz="4" w:space="0" w:color="auto"/>
-              <w:left w:val="nil"/>
-              <w:bottom w:val="single" w:sz="4" w:space="0" w:color="auto"/>
-              <w:right w:val="single" w:sz="4" w:space="0" w:color="auto"/>
-            </w:tcBorders>
-          </w:tcPr>
-          <w:p>
-            <w:pPr>
-              <w:jc w:val="center"/>
-              <w:rPr>
-                <w:rFonts w:asciiTheme="minorHAnsi" w:hAnsiTheme="minorHAnsi" w:cstheme="minorHAnsi"/>
-                <w:sz w:val="16"/>
-                <w:szCs w:val="16"/>
-              </w:rPr>
-            </w:pPr>
-          </w:p>
-        </w:tc>
-      </w:tr>
-      <w:tr>
-        <w:trPr>
-          <w:trHeight w:val="300"/>
-          <w:jc w:val="center"/>
-        </w:trPr>
-        <w:tc>
-          <w:tcPr>
-            <w:tcW w:w="386" w:type="pct"/>
-            <w:tcBorders>
-              <w:top w:val="single" w:sz="4" w:space="0" w:color="auto"/>
-              <w:left w:val="single" w:sz="4" w:space="0" w:color="auto"/>
-              <w:bottom w:val="single" w:sz="4" w:space="0" w:color="auto"/>
-              <w:right w:val="single" w:sz="4" w:space="0" w:color="auto"/>
-            </w:tcBorders>
-            <w:shd w:val="clear" w:color="auto" w:fill="auto"/>
-            <w:noWrap/>
-            <w:vAlign w:val="bottom"/>
-          </w:tcPr>
-          <w:p>
-            <w:pPr>
-              <w:rPr>
-                <w:rFonts w:asciiTheme="minorHAnsi" w:hAnsiTheme="minorHAnsi" w:cstheme="minorHAnsi"/>
-                <w:color w:val="000000"/>
-                <w:sz w:val="16"/>
-                <w:szCs w:val="16"/>
-              </w:rPr>
-            </w:pPr>
-            <w:r>
-              <w:rPr>
-                <w:rFonts w:asciiTheme="minorHAnsi" w:hAnsiTheme="minorHAnsi" w:cstheme="minorHAnsi"/>
-                <w:color w:val="000000"/>
-                <w:sz w:val="16"/>
-                <w:szCs w:val="16"/>
-              </w:rPr>
-              <w:t>ES054</w:t>
+              <w:t>ES05</w:t>
+            </w:r>
+            <w:r>
+              <w:rPr>
+                <w:rFonts w:asciiTheme="minorHAnsi" w:hAnsiTheme="minorHAnsi" w:cstheme="minorHAnsi"/>
+                <w:color w:val="000000"/>
+                <w:sz w:val="16"/>
+                <w:szCs w:val="16"/>
+              </w:rPr>
+              <w:t>1</w:t>
             </w:r>
           </w:p>
         </w:tc>
@@ -12523,7 +12252,16 @@
                 <w:sz w:val="16"/>
                 <w:szCs w:val="16"/>
               </w:rPr>
-              <w:t>055</w:t>
+              <w:t>05</w:t>
+            </w:r>
+            <w:r>
+              <w:rPr>
+                <w:rFonts w:asciiTheme="minorHAnsi" w:hAnsiTheme="minorHAnsi" w:cstheme="minorHAnsi"/>
+                <w:color w:val="000000"/>
+                <w:sz w:val="16"/>
+                <w:szCs w:val="16"/>
+              </w:rPr>
+              <w:t>2</w:t>
             </w:r>
           </w:p>
         </w:tc>
@@ -12709,16 +12447,16 @@
                 <w:sz w:val="16"/>
                 <w:szCs w:val="16"/>
               </w:rPr>
-              <w:t>ES05</w:t>
-            </w:r>
-            <w:r>
-              <w:rPr>
-                <w:rFonts w:asciiTheme="minorHAnsi" w:hAnsiTheme="minorHAnsi" w:cstheme="minorHAnsi"/>
-                <w:color w:val="000000"/>
-                <w:sz w:val="16"/>
-                <w:szCs w:val="16"/>
-              </w:rPr>
-              <w:t>6</w:t>
+              <w:t>ES0</w:t>
+            </w:r>
+            <w:r>
+              <w:rPr>
+                <w:rFonts w:asciiTheme="minorHAnsi" w:hAnsiTheme="minorHAnsi" w:cstheme="minorHAnsi"/>
+                <w:color w:val="000000"/>
+                <w:sz w:val="16"/>
+                <w:szCs w:val="16"/>
+              </w:rPr>
+              <w:t>53</w:t>
             </w:r>
           </w:p>
         </w:tc>
@@ -12913,7 +12651,7 @@
                 <w:sz w:val="16"/>
                 <w:szCs w:val="16"/>
               </w:rPr>
-              <w:t>7</w:t>
+              <w:t>4</w:t>
             </w:r>
           </w:p>
         </w:tc>
@@ -13108,7 +12846,7 @@
                 <w:sz w:val="16"/>
                 <w:szCs w:val="16"/>
               </w:rPr>
-              <w:t>8</w:t>
+              <w:t>5</w:t>
             </w:r>
           </w:p>
         </w:tc>
@@ -13302,7 +13040,7 @@
                 <w:sz w:val="16"/>
                 <w:szCs w:val="16"/>
               </w:rPr>
-              <w:t>9</w:t>
+              <w:t>7</w:t>
             </w:r>
           </w:p>
         </w:tc>
@@ -13497,7 +13235,7 @@
                 <w:sz w:val="16"/>
                 <w:szCs w:val="16"/>
               </w:rPr>
-              <w:t>60</w:t>
+              <w:t>58</w:t>
             </w:r>
           </w:p>
         </w:tc>
@@ -13683,7 +13421,6 @@
                 <w:sz w:val="16"/>
                 <w:szCs w:val="16"/>
               </w:rPr>
-              <w:lastRenderedPageBreak/>
               <w:t>ES0</w:t>
             </w:r>
             <w:r>
@@ -13693,7 +13430,7 @@
                 <w:sz w:val="16"/>
                 <w:szCs w:val="16"/>
               </w:rPr>
-              <w:t>61</w:t>
+              <w:t>59</w:t>
             </w:r>
           </w:p>
         </w:tc>
@@ -13888,7 +13625,16 @@
                 <w:sz w:val="16"/>
                 <w:szCs w:val="16"/>
               </w:rPr>
-              <w:t>62</w:t>
+              <w:t>6</w:t>
+            </w:r>
+            <w:r>
+              <w:rPr>
+                <w:rFonts w:asciiTheme="minorHAnsi" w:hAnsiTheme="minorHAnsi" w:cstheme="minorHAnsi"/>
+                <w:color w:val="000000"/>
+                <w:sz w:val="16"/>
+                <w:szCs w:val="16"/>
+              </w:rPr>
+              <w:t>0</w:t>
             </w:r>
           </w:p>
         </w:tc>
@@ -14051,9 +13797,6 @@
         <w:adjustRightInd/>
         <w:spacing w:after="200" w:line="276" w:lineRule="auto"/>
       </w:pPr>
-      <w:r>
-        <w:br w:type="page"/>
-      </w:r>
     </w:p>
     <w:p>
       <w:pPr>
@@ -14065,7 +13808,6 @@
         <w:spacing w:before="240"/>
       </w:pPr>
       <w:r>
-        <w:lastRenderedPageBreak/>
         <w:t xml:space="preserve">Tax Code </w:t>
       </w:r>
       <w:r>
@@ -16097,7 +15839,7 @@
       <mc:AlternateContent>
         <mc:Choice Requires="wps">
           <w:drawing>
-            <wp:anchor distT="0" distB="0" distL="114300" distR="114300" simplePos="0" relativeHeight="251660288" behindDoc="0" locked="0" layoutInCell="0" allowOverlap="1" wp14:anchorId="6C28247E" wp14:editId="3735915B">
+            <wp:anchor distT="0" distB="0" distL="114300" distR="114300" simplePos="0" relativeHeight="251660288" behindDoc="0" locked="0" layoutInCell="0" allowOverlap="1" wp14:anchorId="6C28247E" wp14:editId="4726B95C">
               <wp:simplePos x="0" y="0"/>
               <wp:positionH relativeFrom="page">
                 <wp:posOffset>0</wp:posOffset>
@@ -16108,7 +15850,7 @@
               <wp:extent cx="10692130" cy="271780"/>
               <wp:effectExtent l="0" t="0" r="0" b="13970"/>
               <wp:wrapNone/>
-              <wp:docPr id="1" name="MSIPCM3fcf4f4c9e72535d4d0e1cf2" descr="{&quot;HashCode&quot;:721165778,&quot;Height&quot;:595.0,&quot;Width&quot;:841.0,&quot;Placement&quot;:&quot;Header&quot;,&quot;Index&quot;:&quot;Primary&quot;,&quot;Section&quot;:1,&quot;Top&quot;:0.0,&quot;Left&quot;:0.0}"/>
+              <wp:docPr id="1" name="MSIPCM1fb44ae4a31d774cbdf674c9" descr="{&quot;HashCode&quot;:124067681,&quot;Height&quot;:595.0,&quot;Width&quot;:841.0,&quot;Placement&quot;:&quot;Header&quot;,&quot;Index&quot;:&quot;Primary&quot;,&quot;Section&quot;:1,&quot;Top&quot;:0.0,&quot;Left&quot;:0.0}"/>
               <wp:cNvGraphicFramePr/>
               <a:graphic xmlns:a="http://schemas.openxmlformats.org/drawingml/2006/main">
                 <a:graphicData uri="http://schemas.microsoft.com/office/word/2010/wordprocessingShape">
@@ -16175,7 +15917,7 @@
               <v:stroke joinstyle="miter"/>
               <v:path gradientshapeok="t" o:connecttype="rect"/>
             </v:shapetype>
-            <v:shape id="MSIPCM3fcf4f4c9e72535d4d0e1cf2" o:spid="_x0000_s1026" type="#_x0000_t202" alt="{&quot;HashCode&quot;:721165778,&quot;Height&quot;:595.0,&quot;Width&quot;:841.0,&quot;Placement&quot;:&quot;Header&quot;,&quot;Index&quot;:&quot;Primary&quot;,&quot;Section&quot;:1,&quot;Top&quot;:0.0,&quot;Left&quot;:0.0}" style="position:absolute;margin-left:0;margin-top:15pt;width:841.9pt;height:21.4pt;z-index:251660288;visibility:visible;mso-wrap-style:square;mso-wrap-distance-left:9pt;mso-wrap-distance-top:0;mso-wrap-distance-right:9pt;mso-wrap-distance-bottom:0;mso-position-horizontal:absolute;mso-position-horizontal-relative:page;mso-position-vertical:absolute;mso-position-vertical-relative:page;v-text-anchor:top" o:gfxdata="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" o:allowincell="f" filled="f" stroked="f" strokeweight=".5pt">
+            <v:shape id="MSIPCM1fb44ae4a31d774cbdf674c9" o:spid="_x0000_s1026" type="#_x0000_t202" alt="{&quot;HashCode&quot;:124067681,&quot;Height&quot;:595.0,&quot;Width&quot;:841.0,&quot;Placement&quot;:&quot;Header&quot;,&quot;Index&quot;:&quot;Primary&quot;,&quot;Section&quot;:1,&quot;Top&quot;:0.0,&quot;Left&quot;:0.0}" style="position:absolute;margin-left:0;margin-top:15pt;width:841.9pt;height:21.4pt;z-index:251660288;visibility:visible;mso-wrap-style:square;mso-wrap-distance-left:9pt;mso-wrap-distance-top:0;mso-wrap-distance-right:9pt;mso-wrap-distance-bottom:0;mso-position-horizontal:absolute;mso-position-horizontal-relative:page;mso-position-vertical:absolute;mso-position-vertical-relative:page;v-text-anchor:top" o:gfxdata="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" o:allowincell="f" filled="f" stroked="f" strokeweight=".5pt">
               <v:textbox inset=",0,,0">
                 <w:txbxContent>
                   <w:p>
@@ -18702,6 +18444,14 @@
   </w:num>
   <w:num w:numId="9">
     <w:abstractNumId w:val="9"/>
+    <w:lvlOverride w:ilvl="0">
+      <w:lvl w:ilvl="0">
+        <w:numFmt w:val="decimal"/>
+        <w:pStyle w:val="Heading1"/>
+        <w:lvlText w:val=""/>
+        <w:lvlJc w:val="left"/>
+      </w:lvl>
+    </w:lvlOverride>
     <w:lvlOverride w:ilvl="1">
       <w:lvl w:ilvl="1">
         <w:start w:val="1"/>
@@ -18714,23 +18464,6 @@
         </w:pPr>
         <w:rPr>
           <w:rFonts w:hint="default"/>
-        </w:rPr>
-      </w:lvl>
-    </w:lvlOverride>
-    <w:lvlOverride w:ilvl="2">
-      <w:lvl w:ilvl="2">
-        <w:start w:val="1"/>
-        <w:numFmt w:val="decimal"/>
-        <w:pStyle w:val="Heading3"/>
-        <w:lvlText w:val="%1.%2.%3"/>
-        <w:lvlJc w:val="left"/>
-        <w:pPr>
-          <w:ind w:left="357" w:hanging="357"/>
-        </w:pPr>
-        <w:rPr>
-          <w:rFonts w:hint="default"/>
-          <w:sz w:val="20"/>
-          <w:szCs w:val="20"/>
         </w:rPr>
       </w:lvl>
     </w:lvlOverride>
@@ -18749,333 +18482,63 @@
   </w:num>
   <w:num w:numId="14">
     <w:abstractNumId w:val="9"/>
-    <w:lvlOverride w:ilvl="1">
-      <w:lvl w:ilvl="1">
-        <w:start w:val="1"/>
-        <w:numFmt w:val="decimal"/>
-        <w:pStyle w:val="Heading2"/>
-        <w:lvlText w:val="%1.%2"/>
-        <w:lvlJc w:val="left"/>
-        <w:pPr>
-          <w:ind w:left="357" w:hanging="357"/>
-        </w:pPr>
-        <w:rPr>
-          <w:rFonts w:hint="default"/>
-        </w:rPr>
-      </w:lvl>
-    </w:lvlOverride>
   </w:num>
   <w:num w:numId="15">
     <w:abstractNumId w:val="9"/>
-    <w:lvlOverride w:ilvl="1">
-      <w:lvl w:ilvl="1">
-        <w:start w:val="1"/>
-        <w:numFmt w:val="decimal"/>
-        <w:pStyle w:val="Heading2"/>
-        <w:lvlText w:val="%1.%2"/>
-        <w:lvlJc w:val="left"/>
-        <w:pPr>
-          <w:ind w:left="357" w:hanging="357"/>
-        </w:pPr>
-        <w:rPr>
-          <w:rFonts w:hint="default"/>
-        </w:rPr>
-      </w:lvl>
-    </w:lvlOverride>
   </w:num>
   <w:num w:numId="16">
     <w:abstractNumId w:val="9"/>
-    <w:lvlOverride w:ilvl="1">
-      <w:lvl w:ilvl="1">
-        <w:start w:val="1"/>
-        <w:numFmt w:val="decimal"/>
-        <w:pStyle w:val="Heading2"/>
-        <w:lvlText w:val="%1.%2"/>
-        <w:lvlJc w:val="left"/>
-        <w:pPr>
-          <w:ind w:left="357" w:hanging="357"/>
-        </w:pPr>
-        <w:rPr>
-          <w:rFonts w:hint="default"/>
-        </w:rPr>
-      </w:lvl>
-    </w:lvlOverride>
   </w:num>
   <w:num w:numId="17">
     <w:abstractNumId w:val="9"/>
-    <w:lvlOverride w:ilvl="1">
-      <w:lvl w:ilvl="1">
-        <w:start w:val="1"/>
-        <w:numFmt w:val="decimal"/>
-        <w:pStyle w:val="Heading2"/>
-        <w:lvlText w:val="%1.%2"/>
-        <w:lvlJc w:val="left"/>
-        <w:pPr>
-          <w:ind w:left="357" w:hanging="357"/>
-        </w:pPr>
-        <w:rPr>
-          <w:rFonts w:hint="default"/>
-        </w:rPr>
-      </w:lvl>
-    </w:lvlOverride>
   </w:num>
   <w:num w:numId="18">
     <w:abstractNumId w:val="9"/>
-    <w:lvlOverride w:ilvl="1">
-      <w:lvl w:ilvl="1">
-        <w:start w:val="1"/>
-        <w:numFmt w:val="decimal"/>
-        <w:pStyle w:val="Heading2"/>
-        <w:lvlText w:val="%1.%2"/>
-        <w:lvlJc w:val="left"/>
-        <w:pPr>
-          <w:ind w:left="357" w:hanging="357"/>
-        </w:pPr>
-        <w:rPr>
-          <w:rFonts w:hint="default"/>
-        </w:rPr>
-      </w:lvl>
-    </w:lvlOverride>
   </w:num>
   <w:num w:numId="19">
     <w:abstractNumId w:val="9"/>
-    <w:lvlOverride w:ilvl="1">
-      <w:lvl w:ilvl="1">
-        <w:start w:val="1"/>
-        <w:numFmt w:val="decimal"/>
-        <w:pStyle w:val="Heading2"/>
-        <w:lvlText w:val="%1.%2"/>
-        <w:lvlJc w:val="left"/>
-        <w:pPr>
-          <w:ind w:left="357" w:hanging="357"/>
-        </w:pPr>
-        <w:rPr>
-          <w:rFonts w:hint="default"/>
-        </w:rPr>
-      </w:lvl>
-    </w:lvlOverride>
   </w:num>
   <w:num w:numId="20">
     <w:abstractNumId w:val="9"/>
-    <w:lvlOverride w:ilvl="1">
-      <w:lvl w:ilvl="1">
-        <w:start w:val="1"/>
-        <w:numFmt w:val="decimal"/>
-        <w:pStyle w:val="Heading2"/>
-        <w:lvlText w:val="%1.%2"/>
-        <w:lvlJc w:val="left"/>
-        <w:pPr>
-          <w:ind w:left="357" w:hanging="357"/>
-        </w:pPr>
-        <w:rPr>
-          <w:rFonts w:hint="default"/>
-        </w:rPr>
-      </w:lvl>
-    </w:lvlOverride>
   </w:num>
   <w:num w:numId="21">
     <w:abstractNumId w:val="9"/>
-    <w:lvlOverride w:ilvl="1">
-      <w:lvl w:ilvl="1">
-        <w:start w:val="1"/>
-        <w:numFmt w:val="decimal"/>
-        <w:pStyle w:val="Heading2"/>
-        <w:lvlText w:val="%1.%2"/>
-        <w:lvlJc w:val="left"/>
-        <w:pPr>
-          <w:ind w:left="357" w:hanging="357"/>
-        </w:pPr>
-        <w:rPr>
-          <w:rFonts w:hint="default"/>
-        </w:rPr>
-      </w:lvl>
-    </w:lvlOverride>
   </w:num>
   <w:num w:numId="22">
     <w:abstractNumId w:val="9"/>
-    <w:lvlOverride w:ilvl="1">
-      <w:lvl w:ilvl="1">
-        <w:start w:val="1"/>
-        <w:numFmt w:val="decimal"/>
-        <w:pStyle w:val="Heading2"/>
-        <w:lvlText w:val="%1.%2"/>
-        <w:lvlJc w:val="left"/>
-        <w:pPr>
-          <w:ind w:left="357" w:hanging="357"/>
-        </w:pPr>
-        <w:rPr>
-          <w:rFonts w:hint="default"/>
-        </w:rPr>
-      </w:lvl>
-    </w:lvlOverride>
   </w:num>
   <w:num w:numId="23">
     <w:abstractNumId w:val="9"/>
-    <w:lvlOverride w:ilvl="1">
-      <w:lvl w:ilvl="1">
-        <w:start w:val="1"/>
-        <w:numFmt w:val="decimal"/>
-        <w:pStyle w:val="Heading2"/>
-        <w:lvlText w:val="%1.%2"/>
-        <w:lvlJc w:val="left"/>
-        <w:pPr>
-          <w:ind w:left="357" w:hanging="357"/>
-        </w:pPr>
-        <w:rPr>
-          <w:rFonts w:hint="default"/>
-        </w:rPr>
-      </w:lvl>
-    </w:lvlOverride>
   </w:num>
   <w:num w:numId="24">
     <w:abstractNumId w:val="9"/>
-    <w:lvlOverride w:ilvl="1">
-      <w:lvl w:ilvl="1">
-        <w:start w:val="1"/>
-        <w:numFmt w:val="decimal"/>
-        <w:pStyle w:val="Heading2"/>
-        <w:lvlText w:val="%1.%2"/>
-        <w:lvlJc w:val="left"/>
-        <w:pPr>
-          <w:ind w:left="357" w:hanging="357"/>
-        </w:pPr>
-        <w:rPr>
-          <w:rFonts w:hint="default"/>
-        </w:rPr>
-      </w:lvl>
-    </w:lvlOverride>
   </w:num>
   <w:num w:numId="25">
     <w:abstractNumId w:val="13"/>
   </w:num>
   <w:num w:numId="26">
     <w:abstractNumId w:val="9"/>
-    <w:lvlOverride w:ilvl="1">
-      <w:lvl w:ilvl="1">
-        <w:start w:val="1"/>
-        <w:numFmt w:val="decimal"/>
-        <w:pStyle w:val="Heading2"/>
-        <w:lvlText w:val="%1.%2"/>
-        <w:lvlJc w:val="left"/>
-        <w:pPr>
-          <w:ind w:left="357" w:hanging="357"/>
-        </w:pPr>
-        <w:rPr>
-          <w:rFonts w:hint="default"/>
-        </w:rPr>
-      </w:lvl>
-    </w:lvlOverride>
   </w:num>
   <w:num w:numId="27">
     <w:abstractNumId w:val="9"/>
-    <w:lvlOverride w:ilvl="1">
-      <w:lvl w:ilvl="1">
-        <w:start w:val="1"/>
-        <w:numFmt w:val="decimal"/>
-        <w:pStyle w:val="Heading2"/>
-        <w:lvlText w:val="%1.%2"/>
-        <w:lvlJc w:val="left"/>
-        <w:pPr>
-          <w:ind w:left="357" w:hanging="357"/>
-        </w:pPr>
-        <w:rPr>
-          <w:rFonts w:hint="default"/>
-        </w:rPr>
-      </w:lvl>
-    </w:lvlOverride>
   </w:num>
   <w:num w:numId="28">
     <w:abstractNumId w:val="9"/>
-    <w:lvlOverride w:ilvl="1">
-      <w:lvl w:ilvl="1">
-        <w:start w:val="1"/>
-        <w:numFmt w:val="decimal"/>
-        <w:pStyle w:val="Heading2"/>
-        <w:lvlText w:val="%1.%2"/>
-        <w:lvlJc w:val="left"/>
-        <w:pPr>
-          <w:ind w:left="357" w:hanging="357"/>
-        </w:pPr>
-        <w:rPr>
-          <w:rFonts w:hint="default"/>
-        </w:rPr>
-      </w:lvl>
-    </w:lvlOverride>
   </w:num>
   <w:num w:numId="29">
     <w:abstractNumId w:val="9"/>
-    <w:lvlOverride w:ilvl="1">
-      <w:lvl w:ilvl="1">
-        <w:start w:val="1"/>
-        <w:numFmt w:val="decimal"/>
-        <w:pStyle w:val="Heading2"/>
-        <w:lvlText w:val="%1.%2"/>
-        <w:lvlJc w:val="left"/>
-        <w:pPr>
-          <w:ind w:left="357" w:hanging="357"/>
-        </w:pPr>
-        <w:rPr>
-          <w:rFonts w:hint="default"/>
-        </w:rPr>
-      </w:lvl>
-    </w:lvlOverride>
   </w:num>
   <w:num w:numId="30">
     <w:abstractNumId w:val="9"/>
-    <w:lvlOverride w:ilvl="1">
-      <w:lvl w:ilvl="1">
-        <w:start w:val="1"/>
-        <w:numFmt w:val="decimal"/>
-        <w:pStyle w:val="Heading2"/>
-        <w:lvlText w:val="%1.%2"/>
-        <w:lvlJc w:val="left"/>
-        <w:pPr>
-          <w:ind w:left="357" w:hanging="357"/>
-        </w:pPr>
-        <w:rPr>
-          <w:rFonts w:hint="default"/>
-        </w:rPr>
-      </w:lvl>
-    </w:lvlOverride>
   </w:num>
   <w:num w:numId="31">
     <w:abstractNumId w:val="9"/>
-    <w:lvlOverride w:ilvl="1">
-      <w:lvl w:ilvl="1">
-        <w:start w:val="1"/>
-        <w:numFmt w:val="decimal"/>
-        <w:pStyle w:val="Heading2"/>
-        <w:lvlText w:val="%1.%2"/>
-        <w:lvlJc w:val="left"/>
-        <w:pPr>
-          <w:ind w:left="357" w:hanging="357"/>
-        </w:pPr>
-        <w:rPr>
-          <w:rFonts w:hint="default"/>
-        </w:rPr>
-      </w:lvl>
-    </w:lvlOverride>
   </w:num>
   <w:num w:numId="32">
     <w:abstractNumId w:val="18"/>
   </w:num>
   <w:num w:numId="33">
     <w:abstractNumId w:val="9"/>
-    <w:lvlOverride w:ilvl="1">
-      <w:lvl w:ilvl="1">
-        <w:start w:val="1"/>
-        <w:numFmt w:val="decimal"/>
-        <w:pStyle w:val="Heading2"/>
-        <w:lvlText w:val="%1.%2"/>
-        <w:lvlJc w:val="left"/>
-        <w:pPr>
-          <w:ind w:left="357" w:hanging="357"/>
-        </w:pPr>
-        <w:rPr>
-          <w:rFonts w:hint="default"/>
-        </w:rPr>
-      </w:lvl>
-    </w:lvlOverride>
   </w:num>
   <w:num w:numId="34">
     <w:abstractNumId w:val="20"/>

</xml_diff>